<commit_message>
Frontend connectivity with react works
frontend connection with react works and backend logic communicates with fromtend succesully. The project can now commence
</commit_message>
<xml_diff>
--- a/Project Definition Document.docx
+++ b/Project Definition Document.docx
@@ -33,7 +33,7 @@
                     </pic:cNvPicPr>
                   </pic:nvPicPr>
                   <pic:blipFill>
-                    <a:blip r:embed="rId6">
+                    <a:blip r:embed="rId8">
                       <a:extLst>
                         <a:ext uri="{28A0092B-C50C-407E-A947-70E740481C1C}">
                           <a14:useLocalDpi xmlns:a14="http://schemas.microsoft.com/office/drawing/2010/main" val="0"/>
@@ -340,7 +340,7 @@
         </w:rPr>
         <w:t xml:space="preserve"> </w:t>
       </w:r>
-      <w:hyperlink r:id="rId7" w:history="1">
+      <w:hyperlink r:id="rId9" w:history="1">
         <w:r>
           <w:rPr>
             <w:rStyle w:val="Hyperlink"/>
@@ -505,22 +505,36 @@
       <w:pPr>
         <w:jc w:val="center"/>
         <w:rPr>
+          <w:sz w:val="36"/>
+          <w:szCs w:val="36"/>
+          <w:u w:val="single"/>
+        </w:rPr>
+      </w:pPr>
+      <w:r>
+        <w:rPr>
           <w:b/>
           <w:bCs/>
           <w:sz w:val="36"/>
           <w:szCs w:val="36"/>
           <w:u w:val="single"/>
         </w:rPr>
-      </w:pPr>
+        <w:t>Word count:</w:t>
+      </w:r>
       <w:r>
         <w:rPr>
           <w:b/>
           <w:bCs/>
           <w:sz w:val="36"/>
           <w:szCs w:val="36"/>
-          <w:u w:val="single"/>
-        </w:rPr>
-        <w:t>Word count:</w:t>
+        </w:rPr>
+        <w:t xml:space="preserve"> </w:t>
+      </w:r>
+      <w:r>
+        <w:rPr>
+          <w:sz w:val="36"/>
+          <w:szCs w:val="36"/>
+        </w:rPr>
+        <w:t>1116</w:t>
       </w:r>
       <w:r>
         <w:rPr>
@@ -528,23 +542,29 @@
           <w:bCs/>
           <w:sz w:val="36"/>
           <w:szCs w:val="36"/>
-          <w:u w:val="single"/>
         </w:rPr>
         <w:t xml:space="preserve"> </w:t>
       </w:r>
-    </w:p>
-    <w:p>
-      <w:pPr>
+      <w:r>
         <w:rPr>
           <w:sz w:val="36"/>
           <w:szCs w:val="36"/>
         </w:rPr>
-      </w:pPr>
-      <w:r>
+        <w:t>(Without Ethics Checklist)</w:t>
+      </w:r>
+    </w:p>
+    <w:p>
+      <w:pPr>
         <w:rPr>
           <w:sz w:val="36"/>
           <w:szCs w:val="36"/>
         </w:rPr>
+      </w:pPr>
+      <w:r>
+        <w:rPr>
+          <w:sz w:val="36"/>
+          <w:szCs w:val="36"/>
+        </w:rPr>
         <w:br w:type="page"/>
       </w:r>
     </w:p>
@@ -562,14 +582,12 @@
         <w:lastRenderedPageBreak/>
         <w:t xml:space="preserve">Problem to be </w:t>
       </w:r>
-      <w:proofErr w:type="gramStart"/>
       <w:r>
         <w:rPr>
           <w:rFonts w:ascii="Arial" w:hAnsi="Arial" w:cs="Arial"/>
         </w:rPr>
         <w:t>solved</w:t>
       </w:r>
-      <w:proofErr w:type="gramEnd"/>
     </w:p>
     <w:p/>
     <w:p>
@@ -749,22 +767,24 @@
         <w:t xml:space="preserve"> </w:t>
       </w:r>
     </w:p>
-    <w:p>
+    <w:p/>
+    <w:p>
+      <w:pPr>
+        <w:pStyle w:val="Heading3"/>
+      </w:pPr>
       <w:r>
         <w:t>Sub Objectives</w:t>
       </w:r>
     </w:p>
     <w:p>
       <w:r>
-        <w:t xml:space="preserve">The </w:t>
-      </w:r>
-      <w:proofErr w:type="gramStart"/>
-      <w:r>
-        <w:t>end product</w:t>
-      </w:r>
-      <w:proofErr w:type="gramEnd"/>
-      <w:r>
-        <w:t xml:space="preserve"> will be a web app designed to provide users with a seamless experience in simulated stock trading. Users will have the ability to securely log in using their email addresses and create a personalized demo trading environment. Within this environment, users can actively engage by placing trades and interacting with the dynamic stock market</w:t>
+        <w:t>The end product will be a web app designed to provide users with a seamless experience in simulated stock trading. Users will have the ability to securely log in using their email addresses</w:t>
+      </w:r>
+      <w:r>
+        <w:t xml:space="preserve"> (email authentication with verification code, hence no passwords will be needed)</w:t>
+      </w:r>
+      <w:r>
+        <w:t xml:space="preserve"> and create a personalized demo trading environment. Within this environment, users can actively engage by placing trades and interacting with the dynamic stock market</w:t>
       </w:r>
       <w:r>
         <w:t xml:space="preserve"> while also receiving stock price predictions for the selected stock</w:t>
@@ -776,15 +796,7 @@
         <w:t>/practice</w:t>
       </w:r>
       <w:r>
-        <w:t xml:space="preserve"> their trading strategies in a risk-free setting. The </w:t>
-      </w:r>
-      <w:proofErr w:type="gramStart"/>
-      <w:r>
-        <w:t>ultimate goal</w:t>
-      </w:r>
-      <w:proofErr w:type="gramEnd"/>
-      <w:r>
-        <w:t xml:space="preserve"> is to deliver an immersive and educational experience that combines the excitement of trading with the practicality of learning, fostering a deeper understanding of financial markets.</w:t>
+        <w:t xml:space="preserve"> their trading strategies in a risk-free setting. The ultimate goal is to deliver an educational experience that combines the excitement of trading with the practicality of learning, fostering a deeper understanding of financial markets.</w:t>
       </w:r>
     </w:p>
     <w:p/>
@@ -811,7 +823,9 @@
           <w:szCs w:val="32"/>
         </w:rPr>
       </w:pPr>
-      <w:r>
+    </w:p>
+    <w:p>
+      <w:pPr>
         <w:rPr>
           <w:rFonts w:asciiTheme="majorHAnsi" w:eastAsiaTheme="majorEastAsia" w:hAnsiTheme="majorHAnsi" w:cstheme="majorBidi"/>
           <w:i/>
@@ -820,11 +834,22 @@
           <w:sz w:val="32"/>
           <w:szCs w:val="32"/>
         </w:rPr>
+      </w:pPr>
+      <w:r>
+        <w:rPr>
+          <w:rFonts w:asciiTheme="majorHAnsi" w:eastAsiaTheme="majorEastAsia" w:hAnsiTheme="majorHAnsi" w:cstheme="majorBidi"/>
+          <w:i/>
+          <w:iCs/>
+          <w:color w:val="2F5496" w:themeColor="accent1" w:themeShade="BF"/>
+          <w:sz w:val="32"/>
+          <w:szCs w:val="32"/>
+        </w:rPr>
         <w:t>Project Beneficiaries</w:t>
       </w:r>
     </w:p>
     <w:p>
       <w:r>
+        <w:lastRenderedPageBreak/>
         <w:t>The trading application outlined in this project will benefit various stakeholders.</w:t>
       </w:r>
     </w:p>
@@ -840,7 +865,6 @@
           <w:b/>
           <w:bCs/>
         </w:rPr>
-        <w:lastRenderedPageBreak/>
         <w:t>End Users (Individual Traders):</w:t>
       </w:r>
     </w:p>
@@ -862,12 +886,10 @@
         <w:t xml:space="preserve"> Individual traders will experience an enriched trading experience with access to a platform powered by machine learning for </w:t>
       </w:r>
       <w:proofErr w:type="spellStart"/>
-      <w:proofErr w:type="gramStart"/>
       <w:r>
         <w:t>live stock</w:t>
       </w:r>
       <w:proofErr w:type="spellEnd"/>
-      <w:proofErr w:type="gramEnd"/>
       <w:r>
         <w:t xml:space="preserve"> predictions. The simulated trading environment on the demo account enables risk-free skill development, strategy testing, and continual learning, enhancing their proficiency in day trading.</w:t>
       </w:r>
@@ -1058,7 +1080,7 @@
                     <pic:cNvPicPr/>
                   </pic:nvPicPr>
                   <pic:blipFill>
-                    <a:blip r:embed="rId8" cstate="print">
+                    <a:blip r:embed="rId10" cstate="print">
                       <a:extLst>
                         <a:ext uri="{28A0092B-C50C-407E-A947-70E740481C1C}">
                           <a14:useLocalDpi xmlns:a14="http://schemas.microsoft.com/office/drawing/2010/main" val="0"/>
@@ -1108,17 +1130,22 @@
           <w:bCs/>
         </w:rPr>
       </w:pPr>
-      <w:r>
-        <w:rPr>
-          <w:b/>
-          <w:bCs/>
+    </w:p>
+    <w:p>
+      <w:pPr>
+        <w:ind w:left="1080"/>
+      </w:pPr>
+    </w:p>
+    <w:p>
+      <w:r>
+        <w:rPr>
           <w:noProof/>
         </w:rPr>
         <w:drawing>
-          <wp:inline distT="0" distB="0" distL="0" distR="0" wp14:anchorId="04EE9B1B" wp14:editId="4C9EF851">
-            <wp:extent cx="5731510" cy="4166235"/>
-            <wp:effectExtent l="0" t="0" r="0" b="0"/>
-            <wp:docPr id="2008138752" name="Picture 6" descr="A screenshot of a data&#10;&#10;Description automatically generated"/>
+          <wp:inline distT="0" distB="0" distL="0" distR="0" wp14:anchorId="50CF1059" wp14:editId="209D380A">
+            <wp:extent cx="5731510" cy="3652520"/>
+            <wp:effectExtent l="0" t="0" r="0" b="5080"/>
+            <wp:docPr id="1672779889" name="Picture 7" descr="A screenshot of a computer&#10;&#10;Description automatically generated"/>
             <wp:cNvGraphicFramePr>
               <a:graphicFrameLocks xmlns:a="http://schemas.openxmlformats.org/drawingml/2006/main" noChangeAspect="1"/>
             </wp:cNvGraphicFramePr>
@@ -1126,11 +1153,11 @@
               <a:graphicData uri="http://schemas.openxmlformats.org/drawingml/2006/picture">
                 <pic:pic xmlns:pic="http://schemas.openxmlformats.org/drawingml/2006/picture">
                   <pic:nvPicPr>
-                    <pic:cNvPr id="2008138752" name="Picture 6" descr="A screenshot of a data&#10;&#10;Description automatically generated"/>
+                    <pic:cNvPr id="1672779889" name="Picture 7" descr="A screenshot of a computer&#10;&#10;Description automatically generated"/>
                     <pic:cNvPicPr/>
                   </pic:nvPicPr>
                   <pic:blipFill>
-                    <a:blip r:embed="rId9">
+                    <a:blip r:embed="rId11">
                       <a:extLst>
                         <a:ext uri="{28A0092B-C50C-407E-A947-70E740481C1C}">
                           <a14:useLocalDpi xmlns:a14="http://schemas.microsoft.com/office/drawing/2010/main" val="0"/>
@@ -1144,7 +1171,7 @@
                   <pic:spPr>
                     <a:xfrm>
                       <a:off x="0" y="0"/>
-                      <a:ext cx="5731510" cy="4166235"/>
+                      <a:ext cx="5731510" cy="3652520"/>
                     </a:xfrm>
                     <a:prstGeom prst="rect">
                       <a:avLst/>
@@ -1159,11 +1186,63 @@
     </w:p>
     <w:p>
       <w:pPr>
-        <w:ind w:left="1080"/>
-      </w:pPr>
-    </w:p>
-    <w:p/>
-    <w:p/>
+        <w:rPr>
+          <w:u w:val="single"/>
+        </w:rPr>
+      </w:pPr>
+    </w:p>
+    <w:p>
+      <w:pPr>
+        <w:rPr>
+          <w:u w:val="single"/>
+        </w:rPr>
+      </w:pPr>
+      <w:r>
+        <w:rPr>
+          <w:u w:val="single"/>
+        </w:rPr>
+        <w:t>Note:</w:t>
+      </w:r>
+      <w:r>
+        <w:t xml:space="preserve"> </w:t>
+      </w:r>
+      <w:r>
+        <w:t xml:space="preserve"> </w:t>
+      </w:r>
+      <w:r>
+        <w:rPr>
+          <w:b/>
+          <w:bCs/>
+        </w:rPr>
+        <w:t>Streaks</w:t>
+      </w:r>
+      <w:r>
+        <w:t xml:space="preserve">, refer to a consecutive series of actions or events. In the context of </w:t>
+      </w:r>
+      <w:proofErr w:type="spellStart"/>
+      <w:r>
+        <w:t>Forcastock</w:t>
+      </w:r>
+      <w:proofErr w:type="spellEnd"/>
+      <w:r>
+        <w:t xml:space="preserve">, streaks are </w:t>
+      </w:r>
+      <w:r>
+        <w:t xml:space="preserve">used to encourage </w:t>
+      </w:r>
+      <w:r>
+        <w:t>user engagement</w:t>
+      </w:r>
+      <w:r>
+        <w:t xml:space="preserve"> by letting the user know how many subsequent days a trade was placed</w:t>
+      </w:r>
+      <w:r>
+        <w:t>.</w:t>
+      </w:r>
+      <w:r>
+        <w:t xml:space="preserve"> The user might not want to lose a streak and for that reason, the user will try to keep the streak alive by placing a trade every day.</w:t>
+      </w:r>
+    </w:p>
     <w:p/>
     <w:p/>
     <w:p>
@@ -1392,13 +1471,8 @@
         <w:t xml:space="preserve"> this occurs, there may be a need to prioritize the essential features of the platform, potentially sacrificing additional functionalities like </w:t>
       </w:r>
       <w:r>
-        <w:t xml:space="preserve">adding streaks or additional trading functionality to ensure a minimum viable </w:t>
-      </w:r>
-      <w:proofErr w:type="gramStart"/>
-      <w:r>
-        <w:t>product</w:t>
-      </w:r>
-      <w:proofErr w:type="gramEnd"/>
+        <w:t>adding streaks or additional trading functionality to ensure a minimum viable product</w:t>
+      </w:r>
     </w:p>
     <w:p>
       <w:pPr>
@@ -1426,13 +1500,8 @@
         <w:t xml:space="preserve"> </w:t>
       </w:r>
       <w:r>
-        <w:t xml:space="preserve">Over the whole course of the project, the code will be constantly pushed to a private GitHub </w:t>
-      </w:r>
-      <w:proofErr w:type="gramStart"/>
-      <w:r>
-        <w:t>repository</w:t>
-      </w:r>
-      <w:proofErr w:type="gramEnd"/>
+        <w:t>Over the whole course of the project, the code will be constantly pushed to a private GitHub repository</w:t>
+      </w:r>
     </w:p>
     <w:p>
       <w:pPr>
@@ -1544,132 +1613,14 @@
         <w:t>Bottom of Form</w:t>
       </w:r>
     </w:p>
-    <w:p/>
-    <w:p>
-      <w:r>
-        <w:t>26/01/2024 PDD and Gantt Chart</w:t>
-      </w:r>
-    </w:p>
     <w:p>
       <w:pPr>
         <w:jc w:val="both"/>
       </w:pPr>
-      <w:r>
-        <w:t>Today I have written</w:t>
-      </w:r>
-      <w:r>
-        <w:t xml:space="preserve"> up some of the PDD </w:t>
-      </w:r>
-      <w:proofErr w:type="gramStart"/>
-      <w:r>
-        <w:t>and also</w:t>
-      </w:r>
-      <w:proofErr w:type="gramEnd"/>
-      <w:r>
-        <w:t xml:space="preserve"> initiated the work plan which is the Gantt chart for all the tasks that need to be solved.</w:t>
-      </w:r>
-      <w:r>
-        <w:t xml:space="preserve"> Created the cover </w:t>
-      </w:r>
-      <w:proofErr w:type="gramStart"/>
-      <w:r>
-        <w:t>page</w:t>
-      </w:r>
-      <w:proofErr w:type="gramEnd"/>
     </w:p>
     <w:p>
       <w:pPr>
         <w:jc w:val="both"/>
-      </w:pPr>
-      <w:r>
-        <w:t>27/01/2024 Gantt chart</w:t>
-      </w:r>
-      <w:r>
-        <w:t xml:space="preserve"> started watching Django/react tutorials for </w:t>
-      </w:r>
-      <w:proofErr w:type="gramStart"/>
-      <w:r>
-        <w:t>development</w:t>
-      </w:r>
-      <w:proofErr w:type="gramEnd"/>
-      <w:r>
-        <w:t xml:space="preserve"> </w:t>
-      </w:r>
-    </w:p>
-    <w:p>
-      <w:pPr>
-        <w:jc w:val="both"/>
-      </w:pPr>
-      <w:r>
-        <w:t xml:space="preserve">28/01/2024 Worked on the login page with basic Django templates, still need to apply </w:t>
-      </w:r>
-      <w:proofErr w:type="spellStart"/>
-      <w:r>
-        <w:t>css</w:t>
-      </w:r>
-      <w:proofErr w:type="spellEnd"/>
-      <w:r>
-        <w:t xml:space="preserve"> to style respective </w:t>
-      </w:r>
-      <w:proofErr w:type="gramStart"/>
-      <w:r>
-        <w:t>pages</w:t>
-      </w:r>
-      <w:proofErr w:type="gramEnd"/>
-    </w:p>
-    <w:p>
-      <w:pPr>
-        <w:jc w:val="both"/>
-      </w:pPr>
-      <w:r>
-        <w:t>29/01/2024</w:t>
-      </w:r>
-    </w:p>
-    <w:p>
-      <w:pPr>
-        <w:jc w:val="both"/>
-      </w:pPr>
-      <w:r>
-        <w:t xml:space="preserve">Django implemented custom </w:t>
-      </w:r>
-      <w:proofErr w:type="spellStart"/>
-      <w:r>
-        <w:t>usermodel</w:t>
-      </w:r>
-      <w:proofErr w:type="spellEnd"/>
-      <w:r>
-        <w:t xml:space="preserve"> “pip install </w:t>
-      </w:r>
-      <w:proofErr w:type="spellStart"/>
-      <w:r>
-        <w:t>django</w:t>
-      </w:r>
-      <w:proofErr w:type="spellEnd"/>
-      <w:r>
-        <w:t>-use-email-as-username” to only have email authentication</w:t>
-      </w:r>
-      <w:r>
-        <w:t>. Managed to make email authentication (registration) work. Now login needs to be fixed to ensure that the user logs in as well.</w:t>
-      </w:r>
-    </w:p>
-    <w:p>
-      <w:pPr>
-        <w:jc w:val="both"/>
-      </w:pPr>
-      <w:r>
-        <w:t xml:space="preserve">30/01/2024 </w:t>
-      </w:r>
-    </w:p>
-    <w:p>
-      <w:pPr>
-        <w:jc w:val="both"/>
-      </w:pPr>
-    </w:p>
-    <w:p>
-      <w:pPr>
-        <w:jc w:val="both"/>
-      </w:pPr>
-      <w:r>
         <w:rPr>
           <w:rFonts w:asciiTheme="majorHAnsi" w:eastAsiaTheme="majorEastAsia" w:hAnsiTheme="majorHAnsi" w:cstheme="majorBidi"/>
           <w:i/>
@@ -1678,12 +1629,3941 @@
           <w:sz w:val="32"/>
           <w:szCs w:val="32"/>
         </w:rPr>
+      </w:pPr>
+    </w:p>
+    <w:p>
+      <w:pPr>
+        <w:jc w:val="both"/>
+        <w:rPr>
+          <w:rFonts w:asciiTheme="majorHAnsi" w:eastAsiaTheme="majorEastAsia" w:hAnsiTheme="majorHAnsi" w:cstheme="majorBidi"/>
+          <w:i/>
+          <w:iCs/>
+          <w:color w:val="2F5496" w:themeColor="accent1" w:themeShade="BF"/>
+          <w:sz w:val="32"/>
+          <w:szCs w:val="32"/>
+        </w:rPr>
+      </w:pPr>
+    </w:p>
+    <w:p>
+      <w:pPr>
+        <w:jc w:val="both"/>
+        <w:rPr>
+          <w:rFonts w:asciiTheme="majorHAnsi" w:eastAsiaTheme="majorEastAsia" w:hAnsiTheme="majorHAnsi" w:cstheme="majorBidi"/>
+          <w:i/>
+          <w:iCs/>
+          <w:color w:val="2F5496" w:themeColor="accent1" w:themeShade="BF"/>
+          <w:sz w:val="32"/>
+          <w:szCs w:val="32"/>
+        </w:rPr>
+      </w:pPr>
+    </w:p>
+    <w:p>
+      <w:pPr>
+        <w:jc w:val="both"/>
+        <w:rPr>
+          <w:rFonts w:asciiTheme="majorHAnsi" w:eastAsiaTheme="majorEastAsia" w:hAnsiTheme="majorHAnsi" w:cstheme="majorBidi"/>
+          <w:i/>
+          <w:iCs/>
+          <w:color w:val="2F5496" w:themeColor="accent1" w:themeShade="BF"/>
+          <w:sz w:val="32"/>
+          <w:szCs w:val="32"/>
+        </w:rPr>
+      </w:pPr>
+    </w:p>
+    <w:p>
+      <w:pPr>
+        <w:jc w:val="both"/>
+      </w:pPr>
+      <w:r>
+        <w:rPr>
+          <w:rFonts w:asciiTheme="majorHAnsi" w:eastAsiaTheme="majorEastAsia" w:hAnsiTheme="majorHAnsi" w:cstheme="majorBidi"/>
+          <w:i/>
+          <w:iCs/>
+          <w:color w:val="2F5496" w:themeColor="accent1" w:themeShade="BF"/>
+          <w:sz w:val="32"/>
+          <w:szCs w:val="32"/>
+        </w:rPr>
         <w:t>References</w:t>
       </w:r>
     </w:p>
     <w:p/>
     <w:p/>
     <w:p/>
+    <w:p/>
+    <w:p/>
+    <w:p/>
+    <w:p/>
+    <w:p/>
+    <w:p/>
+    <w:p/>
+    <w:tbl>
+      <w:tblPr>
+        <w:tblW w:w="8897" w:type="dxa"/>
+        <w:tblBorders>
+          <w:top w:val="single" w:sz="4" w:space="0" w:color="FFFFFF"/>
+          <w:left w:val="single" w:sz="4" w:space="0" w:color="FFFFFF"/>
+          <w:bottom w:val="single" w:sz="4" w:space="0" w:color="FFFFFF"/>
+          <w:right w:val="single" w:sz="4" w:space="0" w:color="FFFFFF"/>
+        </w:tblBorders>
+        <w:shd w:val="clear" w:color="auto" w:fill="BFBFBF"/>
+        <w:tblLook w:val="04A0" w:firstRow="1" w:lastRow="0" w:firstColumn="1" w:lastColumn="0" w:noHBand="0" w:noVBand="1"/>
+      </w:tblPr>
+      <w:tblGrid>
+        <w:gridCol w:w="8897"/>
+      </w:tblGrid>
+      <w:tr>
+        <w:tc>
+          <w:tcPr>
+            <w:tcW w:w="8897" w:type="dxa"/>
+            <w:shd w:val="clear" w:color="auto" w:fill="auto"/>
+          </w:tcPr>
+          <w:p>
+            <w:pPr>
+              <w:spacing w:after="200"/>
+              <w:rPr>
+                <w:rFonts w:cs="Arial"/>
+                <w:b/>
+                <w:color w:val="0D0D0D"/>
+              </w:rPr>
+            </w:pPr>
+          </w:p>
+          <w:p>
+            <w:pPr>
+              <w:spacing w:after="200"/>
+              <w:rPr>
+                <w:rFonts w:cs="Arial"/>
+                <w:b/>
+                <w:color w:val="0D0D0D"/>
+              </w:rPr>
+            </w:pPr>
+          </w:p>
+          <w:p>
+            <w:pPr>
+              <w:spacing w:after="200"/>
+              <w:rPr>
+                <w:rFonts w:cs="Arial"/>
+                <w:b/>
+                <w:color w:val="0D0D0D"/>
+              </w:rPr>
+            </w:pPr>
+            <w:r>
+              <w:rPr>
+                <w:rFonts w:cs="Arial"/>
+                <w:b/>
+                <w:color w:val="0D0D0D"/>
+              </w:rPr>
+              <w:lastRenderedPageBreak/>
+              <w:t xml:space="preserve">Research Ethics Review Form for BSc and </w:t>
+            </w:r>
+            <w:proofErr w:type="spellStart"/>
+            <w:r>
+              <w:rPr>
+                <w:rFonts w:cs="Arial"/>
+                <w:b/>
+                <w:color w:val="0D0D0D"/>
+              </w:rPr>
+              <w:t>MSci</w:t>
+            </w:r>
+            <w:proofErr w:type="spellEnd"/>
+            <w:r>
+              <w:rPr>
+                <w:rFonts w:cs="Arial"/>
+                <w:b/>
+                <w:color w:val="0D0D0D"/>
+              </w:rPr>
+              <w:t xml:space="preserve"> Projects</w:t>
+            </w:r>
+          </w:p>
+          <w:p>
+            <w:pPr>
+              <w:spacing w:after="60"/>
+              <w:jc w:val="both"/>
+              <w:rPr>
+                <w:rFonts w:cs="Arial"/>
+                <w:b/>
+                <w:color w:val="0D0D0D"/>
+              </w:rPr>
+            </w:pPr>
+            <w:r>
+              <w:rPr>
+                <w:rFonts w:cs="Arial"/>
+                <w:b/>
+                <w:color w:val="0D0D0D"/>
+              </w:rPr>
+              <w:t>Computer Science Research Ethics Committee (CSREC)</w:t>
+            </w:r>
+          </w:p>
+          <w:p>
+            <w:pPr>
+              <w:spacing w:before="60" w:after="200"/>
+              <w:jc w:val="both"/>
+              <w:rPr>
+                <w:rFonts w:cs="Arial"/>
+                <w:b/>
+                <w:color w:val="0D0D0D"/>
+              </w:rPr>
+            </w:pPr>
+            <w:hyperlink r:id="rId12" w:history="1">
+              <w:r>
+                <w:rPr>
+                  <w:rStyle w:val="Hyperlink"/>
+                </w:rPr>
+                <w:t>http://www.city.ac.uk/department-computer-science/research-ethics</w:t>
+              </w:r>
+            </w:hyperlink>
+          </w:p>
+        </w:tc>
+      </w:tr>
+    </w:tbl>
+    <w:p>
+      <w:pPr>
+        <w:ind w:right="-569"/>
+        <w:rPr>
+          <w:rFonts w:eastAsia="MS Mincho"/>
+          <w:lang w:val="en-US"/>
+        </w:rPr>
+      </w:pPr>
+      <w:r>
+        <w:lastRenderedPageBreak/>
+        <w:t>Undergraduate students undertaking their final project in the Department of Computer Science must consider the ethics of their</w:t>
+      </w:r>
+      <w:r>
+        <w:rPr>
+          <w:rFonts w:eastAsia="MS Mincho"/>
+          <w:lang w:val="en-US"/>
+        </w:rPr>
+        <w:t xml:space="preserve"> project work</w:t>
+      </w:r>
+      <w:r>
+        <w:rPr>
+          <w:rFonts w:eastAsia="MS Mincho"/>
+          <w:lang w:val="en-US"/>
+        </w:rPr>
+        <w:t xml:space="preserve"> </w:t>
+      </w:r>
+      <w:r>
+        <w:rPr>
+          <w:rFonts w:eastAsia="MS Mincho"/>
+          <w:lang w:val="en-US"/>
+        </w:rPr>
+        <w:t>and ensure that it complies with</w:t>
+      </w:r>
+      <w:r>
+        <w:rPr>
+          <w:rFonts w:eastAsia="MS Mincho"/>
+          <w:lang w:val="en-US"/>
+        </w:rPr>
+        <w:t xml:space="preserve"> </w:t>
+      </w:r>
+      <w:r>
+        <w:rPr>
+          <w:rFonts w:eastAsia="MS Mincho"/>
+          <w:lang w:val="en-US"/>
+        </w:rPr>
+        <w:t xml:space="preserve">research </w:t>
+      </w:r>
+      <w:r>
+        <w:rPr>
+          <w:rFonts w:eastAsia="MS Mincho"/>
+          <w:lang w:val="en-US"/>
+        </w:rPr>
+        <w:t>ethic</w:t>
+      </w:r>
+      <w:r>
+        <w:rPr>
+          <w:rFonts w:eastAsia="MS Mincho"/>
+          <w:lang w:val="en-US"/>
+        </w:rPr>
+        <w:t>s</w:t>
+      </w:r>
+      <w:r>
+        <w:rPr>
+          <w:rFonts w:eastAsia="MS Mincho"/>
+          <w:lang w:val="en-US"/>
+        </w:rPr>
+        <w:t xml:space="preserve"> guidelines</w:t>
+      </w:r>
+      <w:r>
+        <w:rPr>
+          <w:rFonts w:eastAsia="MS Mincho"/>
+          <w:lang w:val="en-US"/>
+        </w:rPr>
+        <w:t xml:space="preserve"> and the law for data protection.  In some cases, a project will need approval from an ethics committee before it can proceed.  Usually, but not always, this will be because the student is involving other people (“participants”) in the project.</w:t>
+      </w:r>
+    </w:p>
+    <w:p>
+      <w:pPr>
+        <w:ind w:right="-569"/>
+      </w:pPr>
+      <w:r>
+        <w:rPr>
+          <w:rFonts w:eastAsia="MS Mincho"/>
+          <w:lang w:val="en-US"/>
+        </w:rPr>
+        <w:t xml:space="preserve">To ensure that they give appropriate consideration to ethical issues, all students </w:t>
+      </w:r>
+      <w:r>
+        <w:t>must complete this form and attach it to their project definition document (PDD). There are two parts:</w:t>
+      </w:r>
+    </w:p>
+    <w:p>
+      <w:pPr>
+        <w:spacing w:before="240"/>
+        <w:ind w:right="-569"/>
+      </w:pPr>
+      <w:r>
+        <w:rPr>
+          <w:b/>
+          <w:i/>
+        </w:rPr>
+        <w:t>PART</w:t>
+      </w:r>
+      <w:r>
+        <w:rPr>
+          <w:b/>
+          <w:i/>
+        </w:rPr>
+        <w:t xml:space="preserve"> A: Ethics Checklist</w:t>
+      </w:r>
+      <w:r>
+        <w:t xml:space="preserve">. All students must complete this part. </w:t>
+      </w:r>
+      <w:r>
+        <w:tab/>
+      </w:r>
+      <w:r>
+        <w:tab/>
+      </w:r>
+      <w:r>
+        <w:tab/>
+      </w:r>
+      <w:r>
+        <w:tab/>
+      </w:r>
+      <w:r>
+        <w:tab/>
+        <w:t xml:space="preserve">  The checklist identifies whether the project requires ethical approval and, if so, where to apply for approval.</w:t>
+      </w:r>
+    </w:p>
+    <w:p>
+      <w:pPr>
+        <w:spacing w:before="240" w:after="480"/>
+        <w:ind w:right="-569"/>
+      </w:pPr>
+      <w:r>
+        <w:rPr>
+          <w:b/>
+          <w:i/>
+        </w:rPr>
+        <w:t>PART</w:t>
+      </w:r>
+      <w:r>
+        <w:rPr>
+          <w:b/>
+          <w:i/>
+        </w:rPr>
+        <w:t xml:space="preserve"> B: Ethics Proportionate Review Form</w:t>
+      </w:r>
+      <w:r>
+        <w:rPr>
+          <w:i/>
+        </w:rPr>
+        <w:t>.</w:t>
+      </w:r>
+      <w:r>
+        <w:t xml:space="preserve"> Students who have answered “no” to all questions in A1, A2 and A3 and “yes” to question 4 in A4 in the ethics checklist must complete part B as well. The project supervisor or consultant has delegated authority to provide approval in such cases that are considered to involve MINIMAL risk. The approval may be </w:t>
+      </w:r>
+      <w:r>
+        <w:rPr>
+          <w:b/>
+          <w:i/>
+        </w:rPr>
+        <w:t>provisional</w:t>
+      </w:r>
+      <w:r>
+        <w:rPr>
+          <w:b/>
+          <w:i/>
+        </w:rPr>
+        <w:t xml:space="preserve"> </w:t>
+      </w:r>
+      <w:r>
+        <w:rPr>
+          <w:i/>
+        </w:rPr>
+        <w:t xml:space="preserve">– identifying the planned </w:t>
+      </w:r>
+      <w:r>
+        <w:rPr>
+          <w:i/>
+        </w:rPr>
+        <w:t>work with human end user participants</w:t>
+      </w:r>
+      <w:r>
+        <w:rPr>
+          <w:i/>
+          <w:sz w:val="32"/>
+          <w:szCs w:val="32"/>
+        </w:rPr>
+        <w:t xml:space="preserve"> </w:t>
+      </w:r>
+      <w:r>
+        <w:rPr>
+          <w:i/>
+        </w:rPr>
+        <w:t>as</w:t>
+      </w:r>
+      <w:r>
+        <w:rPr>
+          <w:b/>
+          <w:i/>
+        </w:rPr>
+        <w:t xml:space="preserve"> </w:t>
+      </w:r>
+      <w:r>
+        <w:t xml:space="preserve">likely to involve MINIMAL RISK. In such cases you must additionally seek </w:t>
+      </w:r>
+      <w:r>
+        <w:rPr>
+          <w:b/>
+          <w:i/>
+        </w:rPr>
+        <w:t>full approval</w:t>
+      </w:r>
+      <w:r>
+        <w:t xml:space="preserve"> from the supervisor or consultant as the project progresses and details are established. You must obtain </w:t>
+      </w:r>
+      <w:r>
+        <w:rPr>
+          <w:b/>
+          <w:i/>
+        </w:rPr>
+        <w:t>f</w:t>
+      </w:r>
+      <w:r>
+        <w:rPr>
+          <w:b/>
+          <w:i/>
+        </w:rPr>
+        <w:t>ull approval</w:t>
+      </w:r>
+      <w:r>
+        <w:t xml:space="preserve"> in writing, before recruiting and engaging with human end users participants for your project. </w:t>
+      </w:r>
+    </w:p>
+    <w:p>
+      <w:pPr>
+        <w:rPr>
+          <w:vanish/>
+        </w:rPr>
+      </w:pPr>
+    </w:p>
+    <w:p>
+      <w:pPr>
+        <w:rPr>
+          <w:b/>
+          <w:vanish/>
+        </w:rPr>
+      </w:pPr>
+      <w:r>
+        <w:rPr>
+          <w:b/>
+          <w:vanish/>
+        </w:rPr>
+        <w:t>Part A: Ethics Checklist</w:t>
+      </w:r>
+    </w:p>
+    <w:p>
+      <w:pPr>
+        <w:rPr>
+          <w:vanish/>
+        </w:rPr>
+      </w:pPr>
+    </w:p>
+    <w:tbl>
+      <w:tblPr>
+        <w:tblW w:w="9781" w:type="dxa"/>
+        <w:tblInd w:w="108" w:type="dxa"/>
+        <w:tblBorders>
+          <w:top w:val="single" w:sz="8" w:space="0" w:color="BFBFBF"/>
+          <w:left w:val="single" w:sz="8" w:space="0" w:color="BFBFBF"/>
+          <w:bottom w:val="single" w:sz="8" w:space="0" w:color="BFBFBF"/>
+          <w:right w:val="single" w:sz="8" w:space="0" w:color="BFBFBF"/>
+          <w:insideH w:val="single" w:sz="8" w:space="0" w:color="BFBFBF"/>
+          <w:insideV w:val="single" w:sz="8" w:space="0" w:color="BFBFBF"/>
+        </w:tblBorders>
+        <w:tblLayout w:type="fixed"/>
+        <w:tblLook w:val="01E0" w:firstRow="1" w:lastRow="1" w:firstColumn="1" w:lastColumn="1" w:noHBand="0" w:noVBand="0"/>
+      </w:tblPr>
+      <w:tblGrid>
+        <w:gridCol w:w="567"/>
+        <w:gridCol w:w="7938"/>
+        <w:gridCol w:w="1276"/>
+      </w:tblGrid>
+      <w:tr>
+        <w:tc>
+          <w:tcPr>
+            <w:tcW w:w="8505" w:type="dxa"/>
+            <w:gridSpan w:val="2"/>
+            <w:shd w:val="clear" w:color="auto" w:fill="F2F2F2"/>
+            <w:tcMar>
+              <w:right w:w="170" w:type="dxa"/>
+            </w:tcMar>
+          </w:tcPr>
+          <w:p>
+            <w:pPr>
+              <w:spacing w:before="360"/>
+              <w:rPr>
+                <w:b/>
+              </w:rPr>
+            </w:pPr>
+            <w:r>
+              <w:rPr>
+                <w:b/>
+              </w:rPr>
+              <w:t xml:space="preserve">A.1 If you answer YES to any of the questions in this block, your consultant/supervisor must have obtained approval for the project from an appropriate external ethics committee, and you need to have received written confirmation of this from him/her. Students cannot themselves apply for ethics approval in this case as the project is considered high risk". </w:t>
+            </w:r>
+            <w:r>
+              <w:rPr>
+                <w:b/>
+              </w:rPr>
+              <w:t>This type of research is not covered by City’s process, and external approval from an appropriate institution is required.</w:t>
+            </w:r>
+            <w:r>
+              <w:rPr>
+                <w:b/>
+                <w:color w:val="2E74B5"/>
+              </w:rPr>
+              <w:t xml:space="preserve"> </w:t>
+            </w:r>
+          </w:p>
+        </w:tc>
+        <w:tc>
+          <w:tcPr>
+            <w:tcW w:w="1276" w:type="dxa"/>
+            <w:shd w:val="clear" w:color="auto" w:fill="F2F2F2"/>
+            <w:vAlign w:val="bottom"/>
+          </w:tcPr>
+          <w:p>
+            <w:pPr>
+              <w:spacing w:before="160"/>
+              <w:rPr>
+                <w:rFonts w:cs="Arial"/>
+                <w:b/>
+              </w:rPr>
+            </w:pPr>
+            <w:r>
+              <w:rPr>
+                <w:i/>
+              </w:rPr>
+              <w:t>Delete as appropriate</w:t>
+            </w:r>
+          </w:p>
+        </w:tc>
+      </w:tr>
+      <w:tr>
+        <w:tc>
+          <w:tcPr>
+            <w:tcW w:w="567" w:type="dxa"/>
+          </w:tcPr>
+          <w:p>
+            <w:r>
+              <w:t>1.1</w:t>
+            </w:r>
+          </w:p>
+        </w:tc>
+        <w:tc>
+          <w:tcPr>
+            <w:tcW w:w="7938" w:type="dxa"/>
+            <w:shd w:val="clear" w:color="auto" w:fill="auto"/>
+            <w:tcMar>
+              <w:right w:w="170" w:type="dxa"/>
+            </w:tcMar>
+          </w:tcPr>
+          <w:p>
+            <w:pPr>
+              <w:spacing w:after="60"/>
+              <w:rPr>
+                <w:i/>
+                <w:color w:val="A6A6A6"/>
+                <w:sz w:val="18"/>
+              </w:rPr>
+            </w:pPr>
+            <w:r>
+              <w:t xml:space="preserve">Does your research require approval from the National Research Ethics Service (NRES)? </w:t>
+            </w:r>
+          </w:p>
+        </w:tc>
+        <w:tc>
+          <w:tcPr>
+            <w:tcW w:w="1276" w:type="dxa"/>
+          </w:tcPr>
+          <w:p>
+            <w:pPr>
+              <w:jc w:val="center"/>
+              <w:rPr>
+                <w:sz w:val="18"/>
+              </w:rPr>
+            </w:pPr>
+            <w:r>
+              <w:rPr>
+                <w:b/>
+                <w:sz w:val="18"/>
+              </w:rPr>
+              <w:t>NO</w:t>
+            </w:r>
+          </w:p>
+        </w:tc>
+      </w:tr>
+      <w:tr>
+        <w:tc>
+          <w:tcPr>
+            <w:tcW w:w="567" w:type="dxa"/>
+          </w:tcPr>
+          <w:p>
+            <w:r>
+              <w:t>1.2</w:t>
+            </w:r>
+          </w:p>
+        </w:tc>
+        <w:tc>
+          <w:tcPr>
+            <w:tcW w:w="7938" w:type="dxa"/>
+            <w:shd w:val="clear" w:color="auto" w:fill="auto"/>
+            <w:tcMar>
+              <w:right w:w="170" w:type="dxa"/>
+            </w:tcMar>
+          </w:tcPr>
+          <w:p>
+            <w:pPr>
+              <w:spacing w:before="60" w:after="60"/>
+              <w:rPr>
+                <w:rStyle w:val="csrecinstructions"/>
+              </w:rPr>
+            </w:pPr>
+            <w:r>
+              <w:t>Will you recruit participants who are covered by the Mental Capacity Act 2005?</w:t>
+            </w:r>
+          </w:p>
+        </w:tc>
+        <w:tc>
+          <w:tcPr>
+            <w:tcW w:w="1276" w:type="dxa"/>
+          </w:tcPr>
+          <w:p>
+            <w:pPr>
+              <w:jc w:val="center"/>
+              <w:rPr>
+                <w:sz w:val="18"/>
+              </w:rPr>
+            </w:pPr>
+            <w:r>
+              <w:rPr>
+                <w:b/>
+                <w:sz w:val="18"/>
+              </w:rPr>
+              <w:t>NO</w:t>
+            </w:r>
+          </w:p>
+        </w:tc>
+      </w:tr>
+      <w:tr>
+        <w:tc>
+          <w:tcPr>
+            <w:tcW w:w="567" w:type="dxa"/>
+          </w:tcPr>
+          <w:p>
+            <w:pPr>
+              <w:spacing w:after="320"/>
+            </w:pPr>
+            <w:r>
+              <w:t>1.3</w:t>
+            </w:r>
+          </w:p>
+        </w:tc>
+        <w:tc>
+          <w:tcPr>
+            <w:tcW w:w="7938" w:type="dxa"/>
+            <w:shd w:val="clear" w:color="auto" w:fill="auto"/>
+            <w:tcMar>
+              <w:right w:w="170" w:type="dxa"/>
+            </w:tcMar>
+          </w:tcPr>
+          <w:p>
+            <w:pPr>
+              <w:spacing w:after="60"/>
+              <w:rPr>
+                <w:rStyle w:val="csrecinstructions"/>
+              </w:rPr>
+            </w:pPr>
+            <w:r>
+              <w:t>Will you recruit any participants who are covered by the Criminal Justice System, for example, people on remand, prisoners and those on probation?</w:t>
+            </w:r>
+          </w:p>
+        </w:tc>
+        <w:tc>
+          <w:tcPr>
+            <w:tcW w:w="1276" w:type="dxa"/>
+          </w:tcPr>
+          <w:p>
+            <w:pPr>
+              <w:spacing w:after="320"/>
+              <w:jc w:val="center"/>
+              <w:rPr>
+                <w:sz w:val="18"/>
+              </w:rPr>
+            </w:pPr>
+            <w:r>
+              <w:rPr>
+                <w:b/>
+                <w:sz w:val="18"/>
+              </w:rPr>
+              <w:t xml:space="preserve"> </w:t>
+            </w:r>
+            <w:r>
+              <w:rPr>
+                <w:b/>
+                <w:sz w:val="18"/>
+              </w:rPr>
+              <w:t>NO</w:t>
+            </w:r>
+          </w:p>
+        </w:tc>
+      </w:tr>
+      <w:tr>
+        <w:tc>
+          <w:tcPr>
+            <w:tcW w:w="8505" w:type="dxa"/>
+            <w:gridSpan w:val="2"/>
+            <w:shd w:val="clear" w:color="auto" w:fill="F2F2F2"/>
+            <w:tcMar>
+              <w:right w:w="170" w:type="dxa"/>
+            </w:tcMar>
+          </w:tcPr>
+          <w:p>
+            <w:pPr>
+              <w:spacing w:before="60" w:after="240"/>
+              <w:rPr>
+                <w:b/>
+              </w:rPr>
+            </w:pPr>
+            <w:r>
+              <w:rPr>
+                <w:b/>
+              </w:rPr>
+              <w:t>A.2 If you answer YES to any of the questions in this block your consultant/supervisor must have obtained appropriate ethics committee approval</w:t>
+            </w:r>
+          </w:p>
+        </w:tc>
+        <w:tc>
+          <w:tcPr>
+            <w:tcW w:w="1276" w:type="dxa"/>
+            <w:shd w:val="clear" w:color="auto" w:fill="F2F2F2"/>
+            <w:vAlign w:val="bottom"/>
+          </w:tcPr>
+          <w:p>
+            <w:pPr>
+              <w:spacing w:before="160"/>
+              <w:rPr>
+                <w:rFonts w:cs="Arial"/>
+                <w:b/>
+              </w:rPr>
+            </w:pPr>
+            <w:r>
+              <w:rPr>
+                <w:i/>
+              </w:rPr>
+              <w:t>Delete as appropriate</w:t>
+            </w:r>
+          </w:p>
+        </w:tc>
+      </w:tr>
+      <w:tr>
+        <w:tc>
+          <w:tcPr>
+            <w:tcW w:w="567" w:type="dxa"/>
+          </w:tcPr>
+          <w:p>
+            <w:pPr>
+              <w:spacing w:before="160"/>
+            </w:pPr>
+            <w:r>
+              <w:t>2.1</w:t>
+            </w:r>
+          </w:p>
+        </w:tc>
+        <w:tc>
+          <w:tcPr>
+            <w:tcW w:w="7938" w:type="dxa"/>
+            <w:tcMar>
+              <w:right w:w="170" w:type="dxa"/>
+            </w:tcMar>
+          </w:tcPr>
+          <w:p>
+            <w:pPr>
+              <w:spacing w:after="60"/>
+              <w:rPr>
+                <w:rFonts w:cs="Arial"/>
+              </w:rPr>
+            </w:pPr>
+            <w:r>
+              <w:rPr>
+                <w:rFonts w:cs="Arial"/>
+              </w:rPr>
+              <w:t xml:space="preserve">Does </w:t>
+            </w:r>
+            <w:r>
+              <w:rPr>
+                <w:rFonts w:cs="Arial"/>
+              </w:rPr>
+              <w:t xml:space="preserve">your research </w:t>
+            </w:r>
+            <w:r>
+              <w:rPr>
+                <w:rFonts w:cs="Arial"/>
+              </w:rPr>
+              <w:t xml:space="preserve">involve </w:t>
+            </w:r>
+            <w:r>
+              <w:rPr>
+                <w:rFonts w:cs="Arial"/>
+              </w:rPr>
+              <w:t>participants</w:t>
+            </w:r>
+            <w:r>
+              <w:rPr>
+                <w:rFonts w:cs="Arial"/>
+              </w:rPr>
+              <w:t xml:space="preserve"> who </w:t>
+            </w:r>
+            <w:r>
+              <w:rPr>
+                <w:rFonts w:cs="Arial"/>
+              </w:rPr>
+              <w:t xml:space="preserve">are </w:t>
+            </w:r>
+            <w:r>
+              <w:rPr>
+                <w:rFonts w:cs="Arial"/>
+              </w:rPr>
+              <w:t>unable to give informed consent</w:t>
+            </w:r>
+            <w:r>
+              <w:rPr>
+                <w:rFonts w:cs="Arial"/>
+              </w:rPr>
+              <w:t>?</w:t>
+            </w:r>
+          </w:p>
+          <w:p>
+            <w:pPr>
+              <w:spacing w:after="60"/>
+              <w:rPr>
+                <w:rStyle w:val="csrecinstructions"/>
+              </w:rPr>
+            </w:pPr>
+            <w:r>
+              <w:rPr>
+                <w:rStyle w:val="csrecinstructions"/>
+              </w:rPr>
+              <w:t>For example, people who may have a degree of learning disability or mental health problem, that means they are unable to make an informed decision on their own behalf</w:t>
+            </w:r>
+            <w:r>
+              <w:rPr>
+                <w:rStyle w:val="csrecinstructions"/>
+              </w:rPr>
+              <w:t>.</w:t>
+            </w:r>
+            <w:r>
+              <w:rPr>
+                <w:rStyle w:val="csrecinstructions"/>
+              </w:rPr>
+              <w:t xml:space="preserve"> </w:t>
+            </w:r>
+          </w:p>
+        </w:tc>
+        <w:tc>
+          <w:tcPr>
+            <w:tcW w:w="1276" w:type="dxa"/>
+          </w:tcPr>
+          <w:p>
+            <w:pPr>
+              <w:spacing w:before="160"/>
+              <w:jc w:val="center"/>
+              <w:rPr>
+                <w:rFonts w:cs="Arial"/>
+                <w:b/>
+                <w:sz w:val="18"/>
+              </w:rPr>
+            </w:pPr>
+            <w:r>
+              <w:rPr>
+                <w:b/>
+                <w:sz w:val="18"/>
+              </w:rPr>
+              <w:t>NO</w:t>
+            </w:r>
+          </w:p>
+        </w:tc>
+      </w:tr>
+      <w:tr>
+        <w:tc>
+          <w:tcPr>
+            <w:tcW w:w="567" w:type="dxa"/>
+          </w:tcPr>
+          <w:p>
+            <w:pPr>
+              <w:spacing w:before="160"/>
+            </w:pPr>
+            <w:r>
+              <w:lastRenderedPageBreak/>
+              <w:t>2.2</w:t>
+            </w:r>
+          </w:p>
+        </w:tc>
+        <w:tc>
+          <w:tcPr>
+            <w:tcW w:w="7938" w:type="dxa"/>
+            <w:tcMar>
+              <w:right w:w="170" w:type="dxa"/>
+            </w:tcMar>
+          </w:tcPr>
+          <w:p>
+            <w:pPr>
+              <w:spacing w:before="160"/>
+            </w:pPr>
+            <w:r>
+              <w:rPr>
+                <w:rFonts w:cs="Arial"/>
+              </w:rPr>
+              <w:t xml:space="preserve">Is there a risk that </w:t>
+            </w:r>
+            <w:r>
+              <w:rPr>
+                <w:rFonts w:cs="Arial"/>
+              </w:rPr>
+              <w:t>your</w:t>
+            </w:r>
+            <w:r>
+              <w:rPr>
+                <w:rFonts w:cs="Arial"/>
+              </w:rPr>
+              <w:t xml:space="preserve"> </w:t>
+            </w:r>
+            <w:r>
+              <w:rPr>
+                <w:rFonts w:cs="Arial"/>
+              </w:rPr>
+              <w:t>research</w:t>
+            </w:r>
+            <w:r>
+              <w:rPr>
+                <w:rFonts w:cs="Arial"/>
+              </w:rPr>
+              <w:t xml:space="preserve"> might lead to disclosures from parti</w:t>
+            </w:r>
+            <w:r>
+              <w:rPr>
+                <w:rFonts w:cs="Arial"/>
+              </w:rPr>
+              <w:t xml:space="preserve">cipants concerning their </w:t>
+            </w:r>
+            <w:r>
+              <w:rPr>
+                <w:rFonts w:cs="Arial"/>
+              </w:rPr>
+              <w:t>involvem</w:t>
+            </w:r>
+            <w:r>
+              <w:rPr>
+                <w:rFonts w:cs="Arial"/>
+              </w:rPr>
+              <w:t xml:space="preserve">ent in illegal </w:t>
+            </w:r>
+            <w:r>
+              <w:rPr>
+                <w:rFonts w:cs="Arial"/>
+              </w:rPr>
+              <w:t>activities?</w:t>
+            </w:r>
+          </w:p>
+        </w:tc>
+        <w:tc>
+          <w:tcPr>
+            <w:tcW w:w="1276" w:type="dxa"/>
+          </w:tcPr>
+          <w:p>
+            <w:pPr>
+              <w:spacing w:before="160"/>
+              <w:jc w:val="center"/>
+              <w:rPr>
+                <w:rFonts w:cs="Arial"/>
+                <w:b/>
+                <w:sz w:val="18"/>
+              </w:rPr>
+            </w:pPr>
+            <w:r>
+              <w:rPr>
+                <w:b/>
+                <w:sz w:val="18"/>
+              </w:rPr>
+              <w:t>NO</w:t>
+            </w:r>
+          </w:p>
+        </w:tc>
+      </w:tr>
+      <w:tr>
+        <w:tc>
+          <w:tcPr>
+            <w:tcW w:w="567" w:type="dxa"/>
+          </w:tcPr>
+          <w:p>
+            <w:pPr>
+              <w:spacing w:before="160"/>
+            </w:pPr>
+            <w:r>
+              <w:t>2.3</w:t>
+            </w:r>
+          </w:p>
+        </w:tc>
+        <w:tc>
+          <w:tcPr>
+            <w:tcW w:w="7938" w:type="dxa"/>
+            <w:tcMar>
+              <w:right w:w="170" w:type="dxa"/>
+            </w:tcMar>
+          </w:tcPr>
+          <w:p>
+            <w:pPr>
+              <w:spacing w:before="160"/>
+            </w:pPr>
+            <w:r>
+              <w:rPr>
+                <w:rFonts w:cs="Arial"/>
+              </w:rPr>
+              <w:t xml:space="preserve">Is there a risk that obscene and or illegal material may need to be accessed for </w:t>
+            </w:r>
+            <w:r>
+              <w:rPr>
+                <w:rFonts w:cs="Arial"/>
+              </w:rPr>
+              <w:t>your research study (i</w:t>
+            </w:r>
+            <w:r>
+              <w:rPr>
+                <w:rFonts w:cs="Arial"/>
+              </w:rPr>
+              <w:t>ncluding online content and other material</w:t>
+            </w:r>
+            <w:r>
+              <w:rPr>
+                <w:rFonts w:cs="Arial"/>
+              </w:rPr>
+              <w:t>)</w:t>
+            </w:r>
+            <w:r>
+              <w:rPr>
+                <w:rFonts w:cs="Arial"/>
+              </w:rPr>
+              <w:t>?</w:t>
+            </w:r>
+          </w:p>
+        </w:tc>
+        <w:tc>
+          <w:tcPr>
+            <w:tcW w:w="1276" w:type="dxa"/>
+          </w:tcPr>
+          <w:p>
+            <w:pPr>
+              <w:spacing w:before="160"/>
+              <w:jc w:val="center"/>
+              <w:rPr>
+                <w:rFonts w:cs="Arial"/>
+                <w:b/>
+                <w:sz w:val="18"/>
+              </w:rPr>
+            </w:pPr>
+            <w:r>
+              <w:rPr>
+                <w:b/>
+                <w:sz w:val="18"/>
+              </w:rPr>
+              <w:t>NO</w:t>
+            </w:r>
+          </w:p>
+        </w:tc>
+      </w:tr>
+      <w:tr>
+        <w:tc>
+          <w:tcPr>
+            <w:tcW w:w="567" w:type="dxa"/>
+          </w:tcPr>
+          <w:p>
+            <w:pPr>
+              <w:spacing w:before="160"/>
+            </w:pPr>
+            <w:r>
+              <w:t>2.4</w:t>
+            </w:r>
+          </w:p>
+        </w:tc>
+        <w:tc>
+          <w:tcPr>
+            <w:tcW w:w="7938" w:type="dxa"/>
+            <w:tcMar>
+              <w:right w:w="170" w:type="dxa"/>
+            </w:tcMar>
+          </w:tcPr>
+          <w:p>
+            <w:pPr>
+              <w:spacing w:before="160"/>
+              <w:rPr>
+                <w:rFonts w:cs="Arial"/>
+              </w:rPr>
+            </w:pPr>
+            <w:r>
+              <w:rPr>
+                <w:rFonts w:cs="Arial"/>
+              </w:rPr>
+              <w:t xml:space="preserve">Does your project involve participants disclosing information about protected characteristics (as identified by the Equality Act 2010)? </w:t>
+            </w:r>
+          </w:p>
+          <w:p>
+            <w:pPr>
+              <w:spacing w:before="60"/>
+              <w:rPr>
+                <w:rFonts w:cs="Arial"/>
+                <w:i/>
+                <w:color w:val="A6A6A6"/>
+              </w:rPr>
+            </w:pPr>
+            <w:r>
+              <w:rPr>
+                <w:rFonts w:cs="Arial"/>
+                <w:i/>
+                <w:color w:val="A6A6A6"/>
+              </w:rPr>
+              <w:t>For example: racial or ethnic origin; political opinions; religious beliefs; trade union membership; physical or mental health; sexual life; criminal offences and proceedings</w:t>
+            </w:r>
+          </w:p>
+        </w:tc>
+        <w:tc>
+          <w:tcPr>
+            <w:tcW w:w="1276" w:type="dxa"/>
+          </w:tcPr>
+          <w:p>
+            <w:pPr>
+              <w:spacing w:before="160"/>
+              <w:jc w:val="center"/>
+              <w:rPr>
+                <w:rFonts w:cs="Arial"/>
+                <w:b/>
+                <w:sz w:val="18"/>
+              </w:rPr>
+            </w:pPr>
+            <w:r>
+              <w:rPr>
+                <w:b/>
+                <w:sz w:val="18"/>
+              </w:rPr>
+              <w:t>NO</w:t>
+            </w:r>
+          </w:p>
+        </w:tc>
+      </w:tr>
+      <w:tr>
+        <w:tc>
+          <w:tcPr>
+            <w:tcW w:w="567" w:type="dxa"/>
+          </w:tcPr>
+          <w:p>
+            <w:pPr>
+              <w:spacing w:before="160"/>
+            </w:pPr>
+            <w:r>
+              <w:t>2.5</w:t>
+            </w:r>
+          </w:p>
+        </w:tc>
+        <w:tc>
+          <w:tcPr>
+            <w:tcW w:w="7938" w:type="dxa"/>
+            <w:tcMar>
+              <w:right w:w="170" w:type="dxa"/>
+            </w:tcMar>
+          </w:tcPr>
+          <w:p>
+            <w:pPr>
+              <w:spacing w:before="160"/>
+              <w:rPr>
+                <w:rFonts w:cs="Arial"/>
+                <w:szCs w:val="22"/>
+              </w:rPr>
+            </w:pPr>
+            <w:r>
+              <w:rPr>
+                <w:rFonts w:cs="Arial"/>
+              </w:rPr>
+              <w:t>Does your</w:t>
+            </w:r>
+            <w:r>
+              <w:rPr>
+                <w:rFonts w:cs="Arial"/>
+              </w:rPr>
+              <w:t xml:space="preserve"> research involve </w:t>
+            </w:r>
+            <w:r>
+              <w:rPr>
+                <w:rFonts w:cs="Arial"/>
+              </w:rPr>
+              <w:t>you</w:t>
+            </w:r>
+            <w:r>
+              <w:rPr>
+                <w:rFonts w:cs="Arial"/>
+              </w:rPr>
+              <w:t xml:space="preserve"> travelling to another country outside of the UK, where the Foreign &amp; Commonwealth </w:t>
+            </w:r>
+            <w:r>
+              <w:rPr>
+                <w:rFonts w:cs="Arial"/>
+                <w:szCs w:val="22"/>
+              </w:rPr>
+              <w:t xml:space="preserve">Office </w:t>
+            </w:r>
+            <w:r>
+              <w:rPr>
+                <w:rFonts w:cs="Arial"/>
+              </w:rPr>
+              <w:t>has issued a travel warning</w:t>
+            </w:r>
+            <w:r>
+              <w:rPr>
+                <w:rFonts w:cs="Arial"/>
+              </w:rPr>
+              <w:t xml:space="preserve"> that affects the area in which you will study</w:t>
+            </w:r>
+            <w:r>
+              <w:rPr>
+                <w:rFonts w:cs="Arial"/>
+              </w:rPr>
+              <w:t>?</w:t>
+            </w:r>
+          </w:p>
+          <w:p>
+            <w:pPr>
+              <w:spacing w:before="60"/>
+              <w:rPr>
+                <w:i/>
+                <w:color w:val="A6A6A6"/>
+              </w:rPr>
+            </w:pPr>
+            <w:r>
+              <w:rPr>
+                <w:rFonts w:cs="Arial"/>
+                <w:i/>
+                <w:color w:val="A6A6A6"/>
+                <w:szCs w:val="22"/>
+              </w:rPr>
+              <w:t xml:space="preserve">Please check the latest guidance from the FCO - </w:t>
+            </w:r>
+            <w:r>
+              <w:rPr>
+                <w:i/>
+                <w:color w:val="2E74B5"/>
+              </w:rPr>
+              <w:fldChar w:fldCharType="begin"/>
+            </w:r>
+            <w:r>
+              <w:rPr>
+                <w:i/>
+                <w:color w:val="2E74B5"/>
+              </w:rPr>
+              <w:instrText xml:space="preserve"> HYPERLINK "http://www.fco.gov.uk/en/" </w:instrText>
+            </w:r>
+            <w:r>
+              <w:rPr>
+                <w:i/>
+                <w:color w:val="2E74B5"/>
+              </w:rPr>
+            </w:r>
+            <w:r>
+              <w:rPr>
+                <w:i/>
+                <w:color w:val="2E74B5"/>
+              </w:rPr>
+              <w:fldChar w:fldCharType="separate"/>
+            </w:r>
+            <w:r>
+              <w:rPr>
+                <w:rStyle w:val="Hyperlink"/>
+                <w:rFonts w:cs="Arial"/>
+                <w:i/>
+                <w:color w:val="2E74B5"/>
+                <w:szCs w:val="22"/>
+              </w:rPr>
+              <w:t>http://www.fco.gov.uk/en/</w:t>
+            </w:r>
+            <w:r>
+              <w:rPr>
+                <w:rStyle w:val="Hyperlink"/>
+                <w:rFonts w:cs="Arial"/>
+                <w:i/>
+                <w:color w:val="2E74B5"/>
+                <w:szCs w:val="22"/>
+              </w:rPr>
+              <w:fldChar w:fldCharType="end"/>
+            </w:r>
+          </w:p>
+        </w:tc>
+        <w:tc>
+          <w:tcPr>
+            <w:tcW w:w="1276" w:type="dxa"/>
+          </w:tcPr>
+          <w:p>
+            <w:pPr>
+              <w:spacing w:before="160"/>
+              <w:jc w:val="center"/>
+              <w:rPr>
+                <w:rFonts w:cs="Arial"/>
+                <w:b/>
+                <w:sz w:val="18"/>
+              </w:rPr>
+            </w:pPr>
+            <w:r>
+              <w:rPr>
+                <w:b/>
+                <w:sz w:val="18"/>
+              </w:rPr>
+              <w:t>NO</w:t>
+            </w:r>
+          </w:p>
+        </w:tc>
+      </w:tr>
+      <w:tr>
+        <w:tc>
+          <w:tcPr>
+            <w:tcW w:w="567" w:type="dxa"/>
+          </w:tcPr>
+          <w:p>
+            <w:pPr>
+              <w:spacing w:before="160"/>
+            </w:pPr>
+            <w:r>
+              <w:t>2.6</w:t>
+            </w:r>
+          </w:p>
+        </w:tc>
+        <w:tc>
+          <w:tcPr>
+            <w:tcW w:w="7938" w:type="dxa"/>
+            <w:tcMar>
+              <w:right w:w="170" w:type="dxa"/>
+            </w:tcMar>
+          </w:tcPr>
+          <w:p>
+            <w:pPr>
+              <w:spacing w:before="160" w:after="60"/>
+              <w:rPr>
+                <w:rFonts w:cs="Arial"/>
+              </w:rPr>
+            </w:pPr>
+            <w:r>
+              <w:rPr>
+                <w:rFonts w:cs="Arial"/>
+              </w:rPr>
+              <w:t>Does your research involve invasive or intrusive procedures?</w:t>
+            </w:r>
+          </w:p>
+          <w:p>
+            <w:pPr>
+              <w:spacing w:before="60" w:after="60"/>
+              <w:rPr>
+                <w:rStyle w:val="csrecinstructions"/>
+              </w:rPr>
+            </w:pPr>
+            <w:r>
+              <w:rPr>
+                <w:rStyle w:val="csrecinstructions"/>
+              </w:rPr>
+              <w:t>T</w:t>
+            </w:r>
+            <w:r>
+              <w:rPr>
+                <w:rStyle w:val="csrecinstructions"/>
+              </w:rPr>
+              <w:t>hese may include, but are not limited to, electrical stimulation, heat, cold or bruising.</w:t>
+            </w:r>
+          </w:p>
+        </w:tc>
+        <w:tc>
+          <w:tcPr>
+            <w:tcW w:w="1276" w:type="dxa"/>
+          </w:tcPr>
+          <w:p>
+            <w:pPr>
+              <w:spacing w:before="160"/>
+              <w:jc w:val="center"/>
+              <w:rPr>
+                <w:rFonts w:cs="Arial"/>
+                <w:b/>
+                <w:sz w:val="18"/>
+              </w:rPr>
+            </w:pPr>
+            <w:r>
+              <w:rPr>
+                <w:b/>
+                <w:sz w:val="18"/>
+              </w:rPr>
+              <w:t>NO</w:t>
+            </w:r>
+          </w:p>
+        </w:tc>
+      </w:tr>
+      <w:tr>
+        <w:tc>
+          <w:tcPr>
+            <w:tcW w:w="567" w:type="dxa"/>
+          </w:tcPr>
+          <w:p>
+            <w:pPr>
+              <w:spacing w:after="200"/>
+            </w:pPr>
+            <w:r>
+              <w:t>2.7</w:t>
+            </w:r>
+          </w:p>
+        </w:tc>
+        <w:tc>
+          <w:tcPr>
+            <w:tcW w:w="7938" w:type="dxa"/>
+            <w:tcMar>
+              <w:right w:w="170" w:type="dxa"/>
+            </w:tcMar>
+          </w:tcPr>
+          <w:p>
+            <w:r>
+              <w:rPr>
+                <w:rFonts w:cs="Arial"/>
+              </w:rPr>
+              <w:t>Does your research involve animals?</w:t>
+            </w:r>
+          </w:p>
+        </w:tc>
+        <w:tc>
+          <w:tcPr>
+            <w:tcW w:w="1276" w:type="dxa"/>
+          </w:tcPr>
+          <w:p>
+            <w:pPr>
+              <w:spacing w:after="200"/>
+              <w:jc w:val="center"/>
+              <w:rPr>
+                <w:rFonts w:cs="Arial"/>
+                <w:b/>
+                <w:sz w:val="18"/>
+              </w:rPr>
+            </w:pPr>
+            <w:r>
+              <w:rPr>
+                <w:rFonts w:cs="Arial"/>
+                <w:b/>
+                <w:sz w:val="18"/>
+              </w:rPr>
+              <w:t>NO</w:t>
+            </w:r>
+          </w:p>
+        </w:tc>
+      </w:tr>
+      <w:tr>
+        <w:tc>
+          <w:tcPr>
+            <w:tcW w:w="567" w:type="dxa"/>
+          </w:tcPr>
+          <w:p>
+            <w:r>
+              <w:t>2.8</w:t>
+            </w:r>
+          </w:p>
+        </w:tc>
+        <w:tc>
+          <w:tcPr>
+            <w:tcW w:w="7938" w:type="dxa"/>
+            <w:tcMar>
+              <w:right w:w="170" w:type="dxa"/>
+            </w:tcMar>
+          </w:tcPr>
+          <w:p>
+            <w:pPr>
+              <w:rPr>
+                <w:rFonts w:cs="Arial"/>
+              </w:rPr>
+            </w:pPr>
+            <w:r>
+              <w:t xml:space="preserve">Does your research involve the administration of </w:t>
+            </w:r>
+            <w:r>
+              <w:t>drug</w:t>
+            </w:r>
+            <w:r>
+              <w:t>s, placebos or other substances</w:t>
+            </w:r>
+            <w:r>
+              <w:t xml:space="preserve"> to study participants</w:t>
+            </w:r>
+            <w:r>
+              <w:t>?</w:t>
+            </w:r>
+          </w:p>
+        </w:tc>
+        <w:tc>
+          <w:tcPr>
+            <w:tcW w:w="1276" w:type="dxa"/>
+          </w:tcPr>
+          <w:p>
+            <w:pPr>
+              <w:jc w:val="center"/>
+              <w:rPr>
+                <w:rFonts w:cs="Arial"/>
+                <w:b/>
+                <w:sz w:val="18"/>
+              </w:rPr>
+            </w:pPr>
+            <w:r>
+              <w:rPr>
+                <w:rFonts w:cs="Arial"/>
+                <w:b/>
+                <w:sz w:val="18"/>
+              </w:rPr>
+              <w:t>NO</w:t>
+            </w:r>
+          </w:p>
+        </w:tc>
+      </w:tr>
+      <w:tr>
+        <w:tc>
+          <w:tcPr>
+            <w:tcW w:w="8505" w:type="dxa"/>
+            <w:gridSpan w:val="2"/>
+            <w:shd w:val="clear" w:color="auto" w:fill="F2F2F2"/>
+          </w:tcPr>
+          <w:p>
+            <w:pPr>
+              <w:spacing w:before="240" w:after="60"/>
+              <w:rPr>
+                <w:b/>
+              </w:rPr>
+            </w:pPr>
+            <w:r>
+              <w:rPr>
+                <w:b/>
+              </w:rPr>
+              <w:t>A.3 If you answer YES to any of the questions in this block, then unless you are applying to an external ethics committee or the Senate Research Ethics Committee (SREC), you must</w:t>
+            </w:r>
+            <w:r>
+              <w:rPr>
+                <w:b/>
+              </w:rPr>
+              <w:t xml:space="preserve"> </w:t>
+            </w:r>
+            <w:r>
+              <w:rPr>
+                <w:b/>
+              </w:rPr>
+              <w:t xml:space="preserve">apply for approval from the Computer Science Research Ethics Committee (CSREC) through Research Ethics Online - </w:t>
+            </w:r>
+            <w:hyperlink r:id="rId13" w:history="1">
+              <w:r>
+                <w:rPr>
+                  <w:rStyle w:val="Hyperlink"/>
+                  <w:b/>
+                </w:rPr>
+                <w:t>https://researchmanager.city.ac.uk/</w:t>
+              </w:r>
+            </w:hyperlink>
+            <w:r>
+              <w:rPr>
+                <w:b/>
+                <w:color w:val="2E74B5"/>
+              </w:rPr>
+              <w:t xml:space="preserve">. </w:t>
+            </w:r>
+            <w:r>
+              <w:rPr>
+                <w:b/>
+              </w:rPr>
+              <w:t xml:space="preserve">Depending on the level of risk associated with your application, it </w:t>
+            </w:r>
+            <w:r>
+              <w:rPr>
+                <w:b/>
+              </w:rPr>
+              <w:t xml:space="preserve">may be referred to the </w:t>
+            </w:r>
+            <w:r>
+              <w:rPr>
+                <w:b/>
+              </w:rPr>
+              <w:t>Senate</w:t>
+            </w:r>
+            <w:r>
+              <w:rPr>
+                <w:b/>
+              </w:rPr>
+              <w:t xml:space="preserve"> Research Ethics Committee</w:t>
+            </w:r>
+            <w:r>
+              <w:rPr>
+                <w:b/>
+              </w:rPr>
+              <w:t xml:space="preserve"> (SREC).</w:t>
+            </w:r>
+            <w:r>
+              <w:rPr>
+                <w:b/>
+              </w:rPr>
+              <w:t xml:space="preserve"> </w:t>
+            </w:r>
+          </w:p>
+        </w:tc>
+        <w:tc>
+          <w:tcPr>
+            <w:tcW w:w="1276" w:type="dxa"/>
+            <w:shd w:val="clear" w:color="auto" w:fill="F2F2F2"/>
+            <w:vAlign w:val="bottom"/>
+          </w:tcPr>
+          <w:p>
+            <w:pPr>
+              <w:spacing w:before="160"/>
+              <w:rPr>
+                <w:rFonts w:cs="Arial"/>
+                <w:b/>
+              </w:rPr>
+            </w:pPr>
+            <w:r>
+              <w:rPr>
+                <w:i/>
+              </w:rPr>
+              <w:t>Delete as appropriate</w:t>
+            </w:r>
+          </w:p>
+        </w:tc>
+      </w:tr>
+      <w:tr>
+        <w:tc>
+          <w:tcPr>
+            <w:tcW w:w="567" w:type="dxa"/>
+          </w:tcPr>
+          <w:p>
+            <w:r>
+              <w:t>3.1</w:t>
+            </w:r>
+          </w:p>
+        </w:tc>
+        <w:tc>
+          <w:tcPr>
+            <w:tcW w:w="7938" w:type="dxa"/>
+            <w:tcMar>
+              <w:right w:w="170" w:type="dxa"/>
+            </w:tcMar>
+          </w:tcPr>
+          <w:p>
+            <w:r>
+              <w:t>Does your research involve</w:t>
+            </w:r>
+            <w:r>
+              <w:t xml:space="preserve"> participants </w:t>
+            </w:r>
+            <w:r>
+              <w:t xml:space="preserve">who are </w:t>
+            </w:r>
+            <w:r>
+              <w:t xml:space="preserve">under </w:t>
+            </w:r>
+            <w:r>
+              <w:t xml:space="preserve">the age of </w:t>
+            </w:r>
+            <w:r>
+              <w:t>18?</w:t>
+            </w:r>
+          </w:p>
+        </w:tc>
+        <w:tc>
+          <w:tcPr>
+            <w:tcW w:w="1276" w:type="dxa"/>
+          </w:tcPr>
+          <w:p>
+            <w:pPr>
+              <w:jc w:val="center"/>
+              <w:rPr>
+                <w:b/>
+                <w:sz w:val="18"/>
+              </w:rPr>
+            </w:pPr>
+            <w:r>
+              <w:rPr>
+                <w:rFonts w:cs="Arial"/>
+                <w:b/>
+                <w:sz w:val="18"/>
+              </w:rPr>
+              <w:t>NO</w:t>
+            </w:r>
+          </w:p>
+        </w:tc>
+      </w:tr>
+      <w:tr>
+        <w:tc>
+          <w:tcPr>
+            <w:tcW w:w="567" w:type="dxa"/>
+          </w:tcPr>
+          <w:p>
+            <w:r>
+              <w:t>3.2</w:t>
+            </w:r>
+          </w:p>
+        </w:tc>
+        <w:tc>
+          <w:tcPr>
+            <w:tcW w:w="7938" w:type="dxa"/>
+            <w:tcMar>
+              <w:right w:w="170" w:type="dxa"/>
+            </w:tcMar>
+          </w:tcPr>
+          <w:p>
+            <w:pPr>
+              <w:spacing w:after="60"/>
+              <w:rPr>
+                <w:color w:val="000000"/>
+                <w:lang w:val="en-US"/>
+              </w:rPr>
+            </w:pPr>
+            <w:r>
+              <w:t>Does your research involve</w:t>
+            </w:r>
+            <w:r>
+              <w:rPr>
+                <w:color w:val="000000"/>
+                <w:sz w:val="19"/>
+                <w:szCs w:val="19"/>
+                <w:lang w:val="en-US"/>
+              </w:rPr>
+              <w:t xml:space="preserve"> </w:t>
+            </w:r>
+            <w:r>
+              <w:rPr>
+                <w:color w:val="000000"/>
+                <w:lang w:val="en-US"/>
+              </w:rPr>
+              <w:t>adults who are vulnerable because of their social, psychological or medical circumstances</w:t>
+            </w:r>
+            <w:r>
+              <w:rPr>
+                <w:color w:val="000000"/>
+                <w:lang w:val="en-US"/>
+              </w:rPr>
+              <w:t xml:space="preserve"> (vulnerable adults)</w:t>
+            </w:r>
+            <w:r>
+              <w:rPr>
+                <w:color w:val="000000"/>
+                <w:lang w:val="en-US"/>
+              </w:rPr>
+              <w:t>?</w:t>
+            </w:r>
+          </w:p>
+          <w:p>
+            <w:pPr>
+              <w:spacing w:before="60" w:after="60"/>
+              <w:rPr>
+                <w:rStyle w:val="csrecinstructions"/>
+              </w:rPr>
+            </w:pPr>
+            <w:r>
+              <w:rPr>
+                <w:rStyle w:val="csrecinstructions"/>
+                <w:sz w:val="20"/>
+              </w:rPr>
+              <w:t>This includes adults with cognitive and / or learning disabilities, adults with physical disabilities and older people.</w:t>
+            </w:r>
+          </w:p>
+        </w:tc>
+        <w:tc>
+          <w:tcPr>
+            <w:tcW w:w="1276" w:type="dxa"/>
+          </w:tcPr>
+          <w:p>
+            <w:pPr>
+              <w:jc w:val="center"/>
+              <w:rPr>
+                <w:b/>
+                <w:sz w:val="18"/>
+              </w:rPr>
+            </w:pPr>
+            <w:r>
+              <w:rPr>
+                <w:rFonts w:cs="Arial"/>
+                <w:b/>
+                <w:sz w:val="18"/>
+              </w:rPr>
+              <w:t>NO</w:t>
+            </w:r>
+          </w:p>
+        </w:tc>
+      </w:tr>
+      <w:tr>
+        <w:tc>
+          <w:tcPr>
+            <w:tcW w:w="567" w:type="dxa"/>
+          </w:tcPr>
+          <w:p>
+            <w:r>
+              <w:t>3.3</w:t>
+            </w:r>
+          </w:p>
+        </w:tc>
+        <w:tc>
+          <w:tcPr>
+            <w:tcW w:w="7938" w:type="dxa"/>
+            <w:tcMar>
+              <w:right w:w="170" w:type="dxa"/>
+            </w:tcMar>
+          </w:tcPr>
+          <w:p>
+            <w:pPr>
+              <w:spacing w:after="60"/>
+            </w:pPr>
+            <w:r>
+              <w:t xml:space="preserve">Are participants recruited because they are staff or students of City, University of London? </w:t>
+            </w:r>
+          </w:p>
+          <w:p>
+            <w:pPr>
+              <w:spacing w:before="60" w:after="60"/>
+              <w:rPr>
+                <w:rStyle w:val="csrecinstructions"/>
+              </w:rPr>
+            </w:pPr>
+            <w:r>
+              <w:rPr>
+                <w:rStyle w:val="csrecinstructions"/>
+              </w:rPr>
+              <w:t>For example, students studying on a particular course or module.</w:t>
+            </w:r>
+          </w:p>
+          <w:p>
+            <w:pPr>
+              <w:spacing w:before="60" w:after="60"/>
+              <w:rPr>
+                <w:rStyle w:val="csrecinstructions"/>
+              </w:rPr>
+            </w:pPr>
+            <w:r>
+              <w:rPr>
+                <w:rStyle w:val="csrecinstructions"/>
+              </w:rPr>
+              <w:t>If yes, then approval is also required from the Head of Department or Programme Director.</w:t>
+            </w:r>
+          </w:p>
+        </w:tc>
+        <w:tc>
+          <w:tcPr>
+            <w:tcW w:w="1276" w:type="dxa"/>
+          </w:tcPr>
+          <w:p>
+            <w:pPr>
+              <w:jc w:val="center"/>
+              <w:rPr>
+                <w:rFonts w:cs="Arial"/>
+                <w:b/>
+                <w:sz w:val="18"/>
+              </w:rPr>
+            </w:pPr>
+            <w:r>
+              <w:rPr>
+                <w:rFonts w:cs="Arial"/>
+                <w:b/>
+                <w:sz w:val="18"/>
+              </w:rPr>
+              <w:t>NO</w:t>
+            </w:r>
+          </w:p>
+        </w:tc>
+      </w:tr>
+      <w:tr>
+        <w:tc>
+          <w:tcPr>
+            <w:tcW w:w="567" w:type="dxa"/>
+          </w:tcPr>
+          <w:p>
+            <w:r>
+              <w:t>3.4</w:t>
+            </w:r>
+          </w:p>
+        </w:tc>
+        <w:tc>
+          <w:tcPr>
+            <w:tcW w:w="7938" w:type="dxa"/>
+            <w:tcMar>
+              <w:right w:w="170" w:type="dxa"/>
+            </w:tcMar>
+          </w:tcPr>
+          <w:p>
+            <w:r>
+              <w:t xml:space="preserve">Does </w:t>
+            </w:r>
+            <w:r>
+              <w:t>your</w:t>
+            </w:r>
+            <w:r>
+              <w:t xml:space="preserve"> </w:t>
+            </w:r>
+            <w:r>
+              <w:t>research</w:t>
+            </w:r>
+            <w:r>
+              <w:t xml:space="preserve"> </w:t>
+            </w:r>
+            <w:r>
+              <w:t>involve intentional deception</w:t>
+            </w:r>
+            <w:r>
+              <w:t xml:space="preserve"> of participants?</w:t>
+            </w:r>
+          </w:p>
+        </w:tc>
+        <w:tc>
+          <w:tcPr>
+            <w:tcW w:w="1276" w:type="dxa"/>
+          </w:tcPr>
+          <w:p>
+            <w:pPr>
+              <w:jc w:val="center"/>
+              <w:rPr>
+                <w:b/>
+                <w:sz w:val="18"/>
+              </w:rPr>
+            </w:pPr>
+            <w:r>
+              <w:rPr>
+                <w:rFonts w:cs="Arial"/>
+                <w:b/>
+                <w:sz w:val="18"/>
+              </w:rPr>
+              <w:t>NO</w:t>
+            </w:r>
+          </w:p>
+        </w:tc>
+      </w:tr>
+      <w:tr>
+        <w:tc>
+          <w:tcPr>
+            <w:tcW w:w="567" w:type="dxa"/>
+          </w:tcPr>
+          <w:p>
+            <w:r>
+              <w:t>3.5</w:t>
+            </w:r>
+          </w:p>
+        </w:tc>
+        <w:tc>
+          <w:tcPr>
+            <w:tcW w:w="7938" w:type="dxa"/>
+            <w:tcMar>
+              <w:right w:w="170" w:type="dxa"/>
+            </w:tcMar>
+          </w:tcPr>
+          <w:p>
+            <w:pPr>
+              <w:tabs>
+                <w:tab w:val="left" w:pos="426"/>
+              </w:tabs>
+            </w:pPr>
+            <w:r>
+              <w:t>Does your research involve participants taking part without their informed consent?</w:t>
+            </w:r>
+            <w:r>
+              <w:t xml:space="preserve"> </w:t>
+            </w:r>
+          </w:p>
+        </w:tc>
+        <w:tc>
+          <w:tcPr>
+            <w:tcW w:w="1276" w:type="dxa"/>
+          </w:tcPr>
+          <w:p>
+            <w:pPr>
+              <w:jc w:val="center"/>
+              <w:rPr>
+                <w:rFonts w:cs="Arial"/>
+                <w:b/>
+                <w:sz w:val="18"/>
+              </w:rPr>
+            </w:pPr>
+            <w:r>
+              <w:rPr>
+                <w:rFonts w:cs="Arial"/>
+                <w:b/>
+                <w:sz w:val="18"/>
+              </w:rPr>
+              <w:t>NO</w:t>
+            </w:r>
+          </w:p>
+        </w:tc>
+      </w:tr>
+      <w:tr>
+        <w:tc>
+          <w:tcPr>
+            <w:tcW w:w="567" w:type="dxa"/>
+          </w:tcPr>
+          <w:p>
+            <w:r>
+              <w:t>3.5</w:t>
+            </w:r>
+          </w:p>
+        </w:tc>
+        <w:tc>
+          <w:tcPr>
+            <w:tcW w:w="7938" w:type="dxa"/>
+            <w:tcMar>
+              <w:right w:w="170" w:type="dxa"/>
+            </w:tcMar>
+          </w:tcPr>
+          <w:p>
+            <w:r>
+              <w:t xml:space="preserve">Is the risk posed </w:t>
+            </w:r>
+            <w:r>
+              <w:t xml:space="preserve">to participants greater than </w:t>
+            </w:r>
+            <w:r>
+              <w:t>that in normal working life?</w:t>
+            </w:r>
+          </w:p>
+        </w:tc>
+        <w:tc>
+          <w:tcPr>
+            <w:tcW w:w="1276" w:type="dxa"/>
+          </w:tcPr>
+          <w:p>
+            <w:pPr>
+              <w:jc w:val="center"/>
+              <w:rPr>
+                <w:b/>
+                <w:sz w:val="18"/>
+              </w:rPr>
+            </w:pPr>
+            <w:r>
+              <w:rPr>
+                <w:rFonts w:cs="Arial"/>
+                <w:b/>
+                <w:sz w:val="18"/>
+              </w:rPr>
+              <w:t>NO</w:t>
+            </w:r>
+          </w:p>
+        </w:tc>
+      </w:tr>
+      <w:tr>
+        <w:tc>
+          <w:tcPr>
+            <w:tcW w:w="567" w:type="dxa"/>
+            <w:tcBorders>
+              <w:bottom w:val="single" w:sz="8" w:space="0" w:color="BFBFBF"/>
+            </w:tcBorders>
+          </w:tcPr>
+          <w:p>
+            <w:r>
+              <w:t>3.7</w:t>
+            </w:r>
+          </w:p>
+        </w:tc>
+        <w:tc>
+          <w:tcPr>
+            <w:tcW w:w="7938" w:type="dxa"/>
+            <w:tcBorders>
+              <w:bottom w:val="single" w:sz="8" w:space="0" w:color="BFBFBF"/>
+            </w:tcBorders>
+            <w:tcMar>
+              <w:right w:w="170" w:type="dxa"/>
+            </w:tcMar>
+          </w:tcPr>
+          <w:p>
+            <w:r>
+              <w:t xml:space="preserve">Is the risk posed </w:t>
+            </w:r>
+            <w:r>
+              <w:t xml:space="preserve">to </w:t>
+            </w:r>
+            <w:r>
+              <w:t xml:space="preserve">you, the </w:t>
+            </w:r>
+            <w:r>
+              <w:t>researcher</w:t>
+            </w:r>
+            <w:r>
+              <w:t xml:space="preserve">(s), </w:t>
+            </w:r>
+            <w:r>
+              <w:t>greater than that in normal working life</w:t>
+            </w:r>
+            <w:r>
+              <w:t>?</w:t>
+            </w:r>
+          </w:p>
+        </w:tc>
+        <w:tc>
+          <w:tcPr>
+            <w:tcW w:w="1276" w:type="dxa"/>
+            <w:tcBorders>
+              <w:bottom w:val="single" w:sz="8" w:space="0" w:color="BFBFBF"/>
+            </w:tcBorders>
+          </w:tcPr>
+          <w:p>
+            <w:pPr>
+              <w:jc w:val="center"/>
+              <w:rPr>
+                <w:b/>
+                <w:sz w:val="18"/>
+              </w:rPr>
+            </w:pPr>
+            <w:r>
+              <w:rPr>
+                <w:rFonts w:cs="Arial"/>
+                <w:b/>
+                <w:sz w:val="18"/>
+              </w:rPr>
+              <w:t>NO</w:t>
+            </w:r>
+          </w:p>
+        </w:tc>
+      </w:tr>
+      <w:tr>
+        <w:tc>
+          <w:tcPr>
+            <w:tcW w:w="8505" w:type="dxa"/>
+            <w:gridSpan w:val="2"/>
+            <w:shd w:val="clear" w:color="auto" w:fill="F2F2F2"/>
+          </w:tcPr>
+          <w:p>
+            <w:pPr>
+              <w:spacing w:before="180" w:after="60"/>
+              <w:rPr>
+                <w:b/>
+              </w:rPr>
+            </w:pPr>
+            <w:r>
+              <w:rPr>
+                <w:b/>
+              </w:rPr>
+              <w:lastRenderedPageBreak/>
+              <w:t>A.4 If you answer YES to the following question and</w:t>
+            </w:r>
+            <w:r>
+              <w:rPr>
+                <w:b/>
+              </w:rPr>
+              <w:t xml:space="preserve"> your answer</w:t>
+            </w:r>
+            <w:r>
+              <w:rPr>
+                <w:b/>
+              </w:rPr>
+              <w:t>s</w:t>
+            </w:r>
+            <w:r>
+              <w:rPr>
+                <w:b/>
+              </w:rPr>
+              <w:t xml:space="preserve"> </w:t>
+            </w:r>
+            <w:r>
+              <w:rPr>
+                <w:b/>
+              </w:rPr>
+              <w:t>to all other questions in sections A1, A2 and A3 are NO, then your project is deemed to be of         MINIMAL RISK.</w:t>
+            </w:r>
+          </w:p>
+          <w:p>
+            <w:pPr>
+              <w:spacing w:before="60" w:after="60"/>
+              <w:rPr>
+                <w:b/>
+              </w:rPr>
+            </w:pPr>
+            <w:r>
+              <w:rPr>
+                <w:b/>
+              </w:rPr>
+              <w:t>If this is the case, then you can apply for approval through your supervisor under PROPORTIONATE REVIEW. You do so by completing PART B of this form.</w:t>
+            </w:r>
+          </w:p>
+          <w:p>
+            <w:pPr>
+              <w:spacing w:before="60" w:after="60"/>
+              <w:rPr>
+                <w:b/>
+              </w:rPr>
+            </w:pPr>
+            <w:r>
+              <w:rPr>
+                <w:b/>
+              </w:rPr>
+              <w:t>If you have answered NO to all questions on this form, then your project does not require ethical approval. You should submit and retain this form as evidence of this.</w:t>
+            </w:r>
+          </w:p>
+        </w:tc>
+        <w:tc>
+          <w:tcPr>
+            <w:tcW w:w="1276" w:type="dxa"/>
+            <w:shd w:val="clear" w:color="auto" w:fill="F2F2F2"/>
+            <w:vAlign w:val="bottom"/>
+          </w:tcPr>
+          <w:p>
+            <w:pPr>
+              <w:spacing w:before="160"/>
+              <w:rPr>
+                <w:rFonts w:cs="Arial"/>
+                <w:b/>
+              </w:rPr>
+            </w:pPr>
+            <w:r>
+              <w:rPr>
+                <w:i/>
+              </w:rPr>
+              <w:t>Delete as appropriate</w:t>
+            </w:r>
+          </w:p>
+        </w:tc>
+      </w:tr>
+      <w:tr>
+        <w:tc>
+          <w:tcPr>
+            <w:tcW w:w="567" w:type="dxa"/>
+          </w:tcPr>
+          <w:p>
+            <w:r>
+              <w:t>4</w:t>
+            </w:r>
+          </w:p>
+        </w:tc>
+        <w:tc>
+          <w:tcPr>
+            <w:tcW w:w="7938" w:type="dxa"/>
+            <w:tcMar>
+              <w:right w:w="170" w:type="dxa"/>
+            </w:tcMar>
+          </w:tcPr>
+          <w:p>
+            <w:r>
+              <w:t xml:space="preserve">Does </w:t>
+            </w:r>
+            <w:r>
+              <w:t>your</w:t>
+            </w:r>
+            <w:r>
+              <w:t xml:space="preserve"> pro</w:t>
+            </w:r>
+            <w:r>
+              <w:t>ject involve human participants or their identifiable personal data?</w:t>
+            </w:r>
+          </w:p>
+          <w:p>
+            <w:pPr>
+              <w:rPr>
+                <w:i/>
+                <w:color w:val="A6A6A6"/>
+              </w:rPr>
+            </w:pPr>
+            <w:r>
+              <w:rPr>
+                <w:i/>
+                <w:color w:val="A6A6A6"/>
+                <w:sz w:val="18"/>
+              </w:rPr>
+              <w:t>For example, as interviewees, respondents to a survey or participants in testing.</w:t>
+            </w:r>
+          </w:p>
+        </w:tc>
+        <w:tc>
+          <w:tcPr>
+            <w:tcW w:w="1276" w:type="dxa"/>
+          </w:tcPr>
+          <w:p>
+            <w:pPr>
+              <w:jc w:val="center"/>
+              <w:rPr>
+                <w:b/>
+                <w:sz w:val="18"/>
+              </w:rPr>
+            </w:pPr>
+            <w:r>
+              <w:rPr>
+                <w:rFonts w:cs="Arial"/>
+                <w:b/>
+                <w:sz w:val="18"/>
+              </w:rPr>
+              <w:t>YES</w:t>
+            </w:r>
+          </w:p>
+        </w:tc>
+      </w:tr>
+    </w:tbl>
+    <w:p>
+      <w:pPr>
+        <w:outlineLvl w:val="0"/>
+        <w:rPr>
+          <w:rFonts w:ascii="Arial-ItalicMT" w:hAnsi="Arial-ItalicMT" w:cs="Arial-ItalicMT"/>
+          <w:b/>
+          <w:i/>
+          <w:iCs/>
+          <w:sz w:val="18"/>
+          <w:szCs w:val="18"/>
+        </w:rPr>
+        <w:sectPr>
+          <w:headerReference w:type="default" r:id="rId14"/>
+          <w:footerReference w:type="default" r:id="rId15"/>
+          <w:pgSz w:w="11900" w:h="16840"/>
+          <w:pgMar w:top="1134" w:right="1554" w:bottom="1134" w:left="1134" w:header="709" w:footer="709" w:gutter="0"/>
+          <w:cols w:space="708"/>
+        </w:sectPr>
+      </w:pPr>
+    </w:p>
+    <w:p>
+      <w:pPr>
+        <w:outlineLvl w:val="0"/>
+        <w:rPr>
+          <w:rFonts w:cs="Arial"/>
+          <w:b/>
+          <w:iCs/>
+        </w:rPr>
+      </w:pPr>
+      <w:r>
+        <w:rPr>
+          <w:rFonts w:cs="Arial"/>
+          <w:b/>
+          <w:iCs/>
+        </w:rPr>
+        <w:lastRenderedPageBreak/>
+        <w:t>PART B</w:t>
+      </w:r>
+      <w:r>
+        <w:rPr>
+          <w:rFonts w:cs="Arial"/>
+          <w:b/>
+          <w:iCs/>
+        </w:rPr>
+        <w:t>:</w:t>
+      </w:r>
+      <w:r>
+        <w:rPr>
+          <w:rFonts w:cs="Arial"/>
+          <w:b/>
+          <w:iCs/>
+        </w:rPr>
+        <w:t xml:space="preserve"> Ethics </w:t>
+      </w:r>
+      <w:r>
+        <w:rPr>
+          <w:rFonts w:cs="Arial"/>
+          <w:b/>
+          <w:iCs/>
+        </w:rPr>
+        <w:t xml:space="preserve">Proportionate Review </w:t>
+      </w:r>
+      <w:r>
+        <w:rPr>
+          <w:rFonts w:cs="Arial"/>
+          <w:b/>
+          <w:iCs/>
+        </w:rPr>
+        <w:t>Form</w:t>
+      </w:r>
+    </w:p>
+    <w:p>
+      <w:pPr>
+        <w:spacing w:before="80" w:after="80"/>
+        <w:ind w:firstLine="720"/>
+        <w:rPr>
+          <w:color w:val="2E74B5"/>
+        </w:rPr>
+      </w:pPr>
+    </w:p>
+    <w:p>
+      <w:r>
+        <w:t>If you answered YES to question 4 and NO to all other questions in sections A1, A2 and A3 in PART A of this form, then you may use PART B of this form to submit an application for a proportionate ethics review of your project. Your project supervisor has delegated authority to review and approve this application under proportionate review. You must receive final approval from your supervisor in writing before beginning the planned research.</w:t>
+      </w:r>
+    </w:p>
+    <w:p>
+      <w:pPr>
+        <w:rPr>
+          <w:lang w:val="en-US"/>
+        </w:rPr>
+      </w:pPr>
+      <w:r>
+        <w:t>However, if you cannot provide all the required attachments (see B.3) with</w:t>
+      </w:r>
+      <w:r>
+        <w:rPr>
+          <w:lang w:val="en-US"/>
+        </w:rPr>
+        <w:t xml:space="preserve"> your project proposal (</w:t>
+      </w:r>
+      <w:r>
+        <w:t>e.g. because you have not yet written the consent forms, interview schedules etc),</w:t>
+      </w:r>
+      <w:r>
+        <w:rPr>
+          <w:lang w:val="en-US"/>
+        </w:rPr>
+        <w:t xml:space="preserve"> the approval from your supervisor will be </w:t>
+      </w:r>
+      <w:r>
+        <w:rPr>
+          <w:b/>
+          <w:i/>
+          <w:lang w:val="en-US"/>
+        </w:rPr>
+        <w:t>provisional</w:t>
+      </w:r>
+      <w:r>
+        <w:rPr>
+          <w:lang w:val="en-US"/>
+        </w:rPr>
+        <w:t xml:space="preserve">. You </w:t>
+      </w:r>
+      <w:r>
+        <w:rPr>
+          <w:b/>
+          <w:lang w:val="en-US"/>
+        </w:rPr>
+        <w:t>must</w:t>
+      </w:r>
+      <w:r>
+        <w:rPr>
+          <w:lang w:val="en-US"/>
+        </w:rPr>
+        <w:t xml:space="preserve"> submit the missing items to your supervisor for approval prior to commencing these parts of your project. Once again, you must receive written confirmation from your supervisor that any provisional approval has been superseded by with </w:t>
+      </w:r>
+      <w:r>
+        <w:rPr>
+          <w:b/>
+          <w:i/>
+          <w:lang w:val="en-US"/>
+        </w:rPr>
+        <w:t>full approval</w:t>
+      </w:r>
+      <w:r>
+        <w:rPr>
+          <w:lang w:val="en-US"/>
+        </w:rPr>
+        <w:t xml:space="preserve"> of the planned activity as detailed in the full documents. </w:t>
+      </w:r>
+      <w:r>
+        <w:rPr>
+          <w:b/>
+          <w:lang w:val="en-US"/>
+        </w:rPr>
+        <w:t>Failure to follow this procedure and demonstrate that final approval has been achieved may result in you failing the project module</w:t>
+      </w:r>
+      <w:r>
+        <w:rPr>
+          <w:b/>
+          <w:lang w:val="en-US"/>
+        </w:rPr>
+        <w:t xml:space="preserve"> and/or result in an academic misconduct investigation</w:t>
+      </w:r>
+      <w:r>
+        <w:rPr>
+          <w:b/>
+          <w:lang w:val="en-US"/>
+        </w:rPr>
+        <w:t>.</w:t>
+      </w:r>
+    </w:p>
+    <w:p>
+      <w:pPr>
+        <w:spacing w:after="360"/>
+      </w:pPr>
+      <w:r>
+        <w:t>Your supervisor may ask you to submit a full ethics application through Research Ethics Online, for instance if they are unable to approve your application, if the level of risks associated with your project change, or if you need an approval letter from the CSREC for an external organisation.</w:t>
+      </w:r>
+    </w:p>
+    <w:p>
+      <w:pPr>
+        <w:rPr>
+          <w:vanish/>
+        </w:rPr>
+      </w:pPr>
+    </w:p>
+    <w:p>
+      <w:pPr>
+        <w:rPr>
+          <w:vanish/>
+        </w:rPr>
+      </w:pPr>
+    </w:p>
+    <w:p>
+      <w:pPr>
+        <w:rPr>
+          <w:vanish/>
+        </w:rPr>
+      </w:pPr>
+    </w:p>
+    <w:tbl>
+      <w:tblPr>
+        <w:tblW w:w="9214" w:type="dxa"/>
+        <w:tblInd w:w="108" w:type="dxa"/>
+        <w:tblBorders>
+          <w:top w:val="single" w:sz="8" w:space="0" w:color="BFBFBF"/>
+          <w:left w:val="single" w:sz="8" w:space="0" w:color="BFBFBF"/>
+          <w:bottom w:val="single" w:sz="8" w:space="0" w:color="BFBFBF"/>
+          <w:right w:val="single" w:sz="8" w:space="0" w:color="BFBFBF"/>
+          <w:insideH w:val="single" w:sz="8" w:space="0" w:color="BFBFBF"/>
+          <w:insideV w:val="single" w:sz="8" w:space="0" w:color="BFBFBF"/>
+        </w:tblBorders>
+        <w:tblLayout w:type="fixed"/>
+        <w:tblLook w:val="01E0" w:firstRow="1" w:lastRow="1" w:firstColumn="1" w:lastColumn="1" w:noHBand="0" w:noVBand="0"/>
+      </w:tblPr>
+      <w:tblGrid>
+        <w:gridCol w:w="567"/>
+        <w:gridCol w:w="7371"/>
+        <w:gridCol w:w="1276"/>
+      </w:tblGrid>
+      <w:tr>
+        <w:tc>
+          <w:tcPr>
+            <w:tcW w:w="7938" w:type="dxa"/>
+            <w:gridSpan w:val="2"/>
+            <w:shd w:val="clear" w:color="auto" w:fill="F2F2F2"/>
+            <w:tcMar>
+              <w:right w:w="170" w:type="dxa"/>
+            </w:tcMar>
+          </w:tcPr>
+          <w:p>
+            <w:pPr>
+              <w:rPr>
+                <w:b/>
+              </w:rPr>
+            </w:pPr>
+            <w:r>
+              <w:rPr>
+                <w:b/>
+              </w:rPr>
+              <w:t xml:space="preserve">B.1 </w:t>
+            </w:r>
+            <w:r>
+              <w:rPr>
+                <w:b/>
+              </w:rPr>
+              <w:t xml:space="preserve">The following questions </w:t>
+            </w:r>
+            <w:r>
+              <w:rPr>
+                <w:b/>
+              </w:rPr>
+              <w:t>must be answered fully.</w:t>
+            </w:r>
+          </w:p>
+          <w:p>
+            <w:pPr>
+              <w:rPr>
+                <w:b/>
+              </w:rPr>
+            </w:pPr>
+            <w:r>
+              <w:rPr>
+                <w:b/>
+              </w:rPr>
+              <w:t xml:space="preserve">       All grey instructions must be removed.</w:t>
+            </w:r>
+          </w:p>
+        </w:tc>
+        <w:tc>
+          <w:tcPr>
+            <w:tcW w:w="1276" w:type="dxa"/>
+            <w:shd w:val="clear" w:color="auto" w:fill="F2F2F2"/>
+          </w:tcPr>
+          <w:p>
+            <w:pPr>
+              <w:rPr>
+                <w:i/>
+              </w:rPr>
+            </w:pPr>
+            <w:r>
+              <w:rPr>
+                <w:i/>
+              </w:rPr>
+              <w:t>Delete as appropriate</w:t>
+            </w:r>
+          </w:p>
+        </w:tc>
+      </w:tr>
+      <w:tr>
+        <w:tc>
+          <w:tcPr>
+            <w:tcW w:w="567" w:type="dxa"/>
+          </w:tcPr>
+          <w:p>
+            <w:r>
+              <w:t>1.1</w:t>
+            </w:r>
+            <w:r>
+              <w:t>.</w:t>
+            </w:r>
+          </w:p>
+        </w:tc>
+        <w:tc>
+          <w:tcPr>
+            <w:tcW w:w="7371" w:type="dxa"/>
+            <w:shd w:val="clear" w:color="auto" w:fill="auto"/>
+            <w:tcMar>
+              <w:right w:w="170" w:type="dxa"/>
+            </w:tcMar>
+          </w:tcPr>
+          <w:p>
+            <w:r>
+              <w:t xml:space="preserve">Will you ensure that </w:t>
+            </w:r>
+            <w:r>
+              <w:t xml:space="preserve">participants taking part in your project </w:t>
+            </w:r>
+            <w:r>
+              <w:t>are</w:t>
+            </w:r>
+            <w:r>
+              <w:t xml:space="preserve"> fully informed about t</w:t>
+            </w:r>
+            <w:r>
+              <w:t>he purpose of the research</w:t>
+            </w:r>
+            <w:r>
+              <w:t>?</w:t>
+            </w:r>
+          </w:p>
+        </w:tc>
+        <w:tc>
+          <w:tcPr>
+            <w:tcW w:w="1276" w:type="dxa"/>
+          </w:tcPr>
+          <w:p>
+            <w:pPr>
+              <w:jc w:val="center"/>
+              <w:rPr>
+                <w:b/>
+                <w:sz w:val="18"/>
+              </w:rPr>
+            </w:pPr>
+            <w:r>
+              <w:rPr>
+                <w:rFonts w:cs="Arial"/>
+                <w:b/>
+                <w:sz w:val="18"/>
+              </w:rPr>
+              <w:t>YES</w:t>
+            </w:r>
+          </w:p>
+        </w:tc>
+      </w:tr>
+      <w:tr>
+        <w:tc>
+          <w:tcPr>
+            <w:tcW w:w="567" w:type="dxa"/>
+          </w:tcPr>
+          <w:p>
+            <w:r>
+              <w:t>1.2</w:t>
+            </w:r>
+          </w:p>
+        </w:tc>
+        <w:tc>
+          <w:tcPr>
+            <w:tcW w:w="7371" w:type="dxa"/>
+            <w:shd w:val="clear" w:color="auto" w:fill="auto"/>
+            <w:tcMar>
+              <w:right w:w="170" w:type="dxa"/>
+            </w:tcMar>
+          </w:tcPr>
+          <w:p>
+            <w:r>
+              <w:t>W</w:t>
+            </w:r>
+            <w:r>
+              <w:t xml:space="preserve">ill you ensure that </w:t>
+            </w:r>
+            <w:r>
+              <w:t xml:space="preserve">participants taking part in your project </w:t>
+            </w:r>
+            <w:r>
+              <w:t>are</w:t>
+            </w:r>
+            <w:r>
+              <w:t xml:space="preserve"> fully informed about t</w:t>
+            </w:r>
+            <w:r>
+              <w:t>he procedures affecting them</w:t>
+            </w:r>
+            <w:r>
+              <w:t xml:space="preserve"> or</w:t>
+            </w:r>
+            <w:r>
+              <w:t xml:space="preserve"> affecting any information collected about them, including </w:t>
+            </w:r>
+            <w:r>
+              <w:t>information</w:t>
+            </w:r>
+            <w:r>
+              <w:t xml:space="preserve"> about how the data will be </w:t>
+            </w:r>
+            <w:r>
+              <w:t>used</w:t>
+            </w:r>
+            <w:r>
+              <w:t xml:space="preserve">, to whom it will be disclosed, </w:t>
+            </w:r>
+            <w:r>
+              <w:t xml:space="preserve">and how long it </w:t>
+            </w:r>
+            <w:r>
+              <w:t>will be kept?</w:t>
+            </w:r>
+          </w:p>
+        </w:tc>
+        <w:tc>
+          <w:tcPr>
+            <w:tcW w:w="1276" w:type="dxa"/>
+          </w:tcPr>
+          <w:p>
+            <w:pPr>
+              <w:jc w:val="center"/>
+              <w:rPr>
+                <w:b/>
+                <w:sz w:val="18"/>
+              </w:rPr>
+            </w:pPr>
+            <w:r>
+              <w:rPr>
+                <w:rFonts w:cs="Arial"/>
+                <w:b/>
+                <w:sz w:val="18"/>
+              </w:rPr>
+              <w:t>YES</w:t>
+            </w:r>
+          </w:p>
+        </w:tc>
+      </w:tr>
+      <w:tr>
+        <w:tc>
+          <w:tcPr>
+            <w:tcW w:w="567" w:type="dxa"/>
+          </w:tcPr>
+          <w:p>
+            <w:pPr>
+              <w:spacing w:after="320"/>
+            </w:pPr>
+            <w:r>
+              <w:t>1.3</w:t>
+            </w:r>
+          </w:p>
+        </w:tc>
+        <w:tc>
+          <w:tcPr>
+            <w:tcW w:w="7371" w:type="dxa"/>
+            <w:shd w:val="clear" w:color="auto" w:fill="auto"/>
+            <w:tcMar>
+              <w:right w:w="170" w:type="dxa"/>
+            </w:tcMar>
+          </w:tcPr>
+          <w:p>
+            <w:r>
+              <w:t>When people agree to participate in your project</w:t>
+            </w:r>
+            <w:r>
+              <w:t xml:space="preserve">, will it be made clear to them that they may withdraw </w:t>
+            </w:r>
+            <w:r>
+              <w:t xml:space="preserve">(i.e. not participate) </w:t>
+            </w:r>
+            <w:r>
+              <w:t>at any time without any penalty?</w:t>
+            </w:r>
+          </w:p>
+        </w:tc>
+        <w:tc>
+          <w:tcPr>
+            <w:tcW w:w="1276" w:type="dxa"/>
+          </w:tcPr>
+          <w:p>
+            <w:pPr>
+              <w:jc w:val="center"/>
+              <w:rPr>
+                <w:b/>
+                <w:sz w:val="18"/>
+              </w:rPr>
+            </w:pPr>
+            <w:r>
+              <w:rPr>
+                <w:rFonts w:cs="Arial"/>
+                <w:b/>
+                <w:sz w:val="18"/>
+              </w:rPr>
+              <w:t>YES</w:t>
+            </w:r>
+          </w:p>
+        </w:tc>
+      </w:tr>
+      <w:tr>
+        <w:tc>
+          <w:tcPr>
+            <w:tcW w:w="567" w:type="dxa"/>
+          </w:tcPr>
+          <w:p>
+            <w:pPr>
+              <w:spacing w:after="320"/>
+            </w:pPr>
+            <w:r>
+              <w:t>1.4</w:t>
+            </w:r>
+          </w:p>
+        </w:tc>
+        <w:tc>
+          <w:tcPr>
+            <w:tcW w:w="7371" w:type="dxa"/>
+            <w:shd w:val="clear" w:color="auto" w:fill="auto"/>
+            <w:tcMar>
+              <w:right w:w="170" w:type="dxa"/>
+            </w:tcMar>
+          </w:tcPr>
+          <w:p>
+            <w:r>
+              <w:t>Will consent be obtained from the participants</w:t>
+            </w:r>
+            <w:r>
+              <w:t xml:space="preserve"> </w:t>
+            </w:r>
+            <w:r>
+              <w:t>in your project</w:t>
+            </w:r>
+            <w:r>
+              <w:t xml:space="preserve">? </w:t>
+            </w:r>
+          </w:p>
+          <w:p>
+            <w:r>
+              <w:t xml:space="preserve">Consent from participants </w:t>
+            </w:r>
+            <w:r>
+              <w:rPr>
+                <w:b/>
+              </w:rPr>
+              <w:t>MUST</w:t>
+            </w:r>
+            <w:r>
+              <w:t xml:space="preserve"> be obtained if you plan to involve them in your project or if you plan to use identifiable personal data from existing records.  </w:t>
+            </w:r>
+            <w:r>
+              <w:t>“</w:t>
+            </w:r>
+            <w:r>
+              <w:t>Identifiable p</w:t>
+            </w:r>
+            <w:r>
+              <w:t>ersonal data” means data relating t</w:t>
+            </w:r>
+            <w:r>
+              <w:t xml:space="preserve">o a living person who </w:t>
+            </w:r>
+            <w:r>
+              <w:t xml:space="preserve">might be identifiable if </w:t>
+            </w:r>
+            <w:r>
+              <w:t>the</w:t>
+            </w:r>
+            <w:r>
+              <w:t xml:space="preserve"> record </w:t>
+            </w:r>
+            <w:r>
+              <w:t xml:space="preserve">includes </w:t>
+            </w:r>
+            <w:r>
+              <w:t xml:space="preserve">their name, username, student id, DNA, fingerprint, </w:t>
+            </w:r>
+            <w:r>
+              <w:t xml:space="preserve">address, </w:t>
+            </w:r>
+            <w:r>
+              <w:t>etc.</w:t>
+            </w:r>
+          </w:p>
+        </w:tc>
+        <w:tc>
+          <w:tcPr>
+            <w:tcW w:w="1276" w:type="dxa"/>
+          </w:tcPr>
+          <w:p>
+            <w:pPr>
+              <w:jc w:val="center"/>
+              <w:rPr>
+                <w:b/>
+                <w:sz w:val="18"/>
+              </w:rPr>
+            </w:pPr>
+            <w:r>
+              <w:rPr>
+                <w:rFonts w:cs="Arial"/>
+                <w:b/>
+                <w:sz w:val="18"/>
+              </w:rPr>
+              <w:t>YES</w:t>
+            </w:r>
+          </w:p>
+        </w:tc>
+      </w:tr>
+      <w:tr>
+        <w:tc>
+          <w:tcPr>
+            <w:tcW w:w="567" w:type="dxa"/>
+          </w:tcPr>
+          <w:p>
+            <w:pPr>
+              <w:spacing w:after="320"/>
+            </w:pPr>
+            <w:r>
+              <w:t>1.5</w:t>
+            </w:r>
+          </w:p>
+        </w:tc>
+        <w:tc>
+          <w:tcPr>
+            <w:tcW w:w="7371" w:type="dxa"/>
+            <w:shd w:val="clear" w:color="auto" w:fill="auto"/>
+            <w:tcMar>
+              <w:right w:w="170" w:type="dxa"/>
+            </w:tcMar>
+          </w:tcPr>
+          <w:p>
+            <w:r>
+              <w:t xml:space="preserve">Have you made arrangements to ensure that material and/or private information obtained from or about the participating individuals </w:t>
+            </w:r>
+            <w:r>
+              <w:t xml:space="preserve">will </w:t>
+            </w:r>
+            <w:r>
+              <w:t xml:space="preserve">remain confidential? </w:t>
+            </w:r>
+          </w:p>
+        </w:tc>
+        <w:tc>
+          <w:tcPr>
+            <w:tcW w:w="1276" w:type="dxa"/>
+          </w:tcPr>
+          <w:p>
+            <w:pPr>
+              <w:jc w:val="center"/>
+              <w:rPr>
+                <w:b/>
+                <w:sz w:val="18"/>
+              </w:rPr>
+            </w:pPr>
+            <w:r>
+              <w:rPr>
+                <w:rFonts w:cs="Arial"/>
+                <w:b/>
+                <w:sz w:val="18"/>
+              </w:rPr>
+              <w:t>YES</w:t>
+            </w:r>
+          </w:p>
+        </w:tc>
+      </w:tr>
+    </w:tbl>
+    <w:p/>
+    <w:p>
+      <w:r>
+        <w:br w:type="page"/>
+      </w:r>
+    </w:p>
+    <w:tbl>
+      <w:tblPr>
+        <w:tblW w:w="9214" w:type="dxa"/>
+        <w:tblInd w:w="108" w:type="dxa"/>
+        <w:tblBorders>
+          <w:top w:val="single" w:sz="8" w:space="0" w:color="BFBFBF"/>
+          <w:left w:val="single" w:sz="8" w:space="0" w:color="BFBFBF"/>
+          <w:bottom w:val="single" w:sz="8" w:space="0" w:color="BFBFBF"/>
+          <w:right w:val="single" w:sz="8" w:space="0" w:color="BFBFBF"/>
+          <w:insideH w:val="single" w:sz="8" w:space="0" w:color="BFBFBF"/>
+          <w:insideV w:val="single" w:sz="8" w:space="0" w:color="BFBFBF"/>
+        </w:tblBorders>
+        <w:tblLayout w:type="fixed"/>
+        <w:tblLook w:val="01E0" w:firstRow="1" w:lastRow="1" w:firstColumn="1" w:lastColumn="1" w:noHBand="0" w:noVBand="0"/>
+      </w:tblPr>
+      <w:tblGrid>
+        <w:gridCol w:w="567"/>
+        <w:gridCol w:w="7371"/>
+        <w:gridCol w:w="1276"/>
+      </w:tblGrid>
+      <w:tr>
+        <w:tc>
+          <w:tcPr>
+            <w:tcW w:w="7938" w:type="dxa"/>
+            <w:gridSpan w:val="2"/>
+            <w:shd w:val="clear" w:color="auto" w:fill="F2F2F2"/>
+            <w:tcMar>
+              <w:right w:w="170" w:type="dxa"/>
+            </w:tcMar>
+          </w:tcPr>
+          <w:p>
+            <w:pPr>
+              <w:rPr>
+                <w:b/>
+              </w:rPr>
+            </w:pPr>
+            <w:r>
+              <w:lastRenderedPageBreak/>
+              <w:br w:type="page"/>
+            </w:r>
+            <w:r>
+              <w:rPr>
+                <w:b/>
+              </w:rPr>
+              <w:t>B.2 If t</w:t>
+            </w:r>
+            <w:r>
+              <w:rPr>
+                <w:b/>
+              </w:rPr>
+              <w:t xml:space="preserve">he </w:t>
+            </w:r>
+            <w:r>
+              <w:rPr>
+                <w:b/>
+              </w:rPr>
+              <w:t>answer to the following question</w:t>
+            </w:r>
+            <w:r>
+              <w:rPr>
+                <w:b/>
+              </w:rPr>
+              <w:t xml:space="preserve"> </w:t>
+            </w:r>
+            <w:r>
+              <w:rPr>
+                <w:b/>
+              </w:rPr>
+              <w:t xml:space="preserve">(B2) is YES, </w:t>
+            </w:r>
+            <w:r>
+              <w:rPr>
+                <w:b/>
+              </w:rPr>
+              <w:t xml:space="preserve">you </w:t>
+            </w:r>
+            <w:r>
+              <w:rPr>
+                <w:b/>
+              </w:rPr>
+              <w:t>must provide details</w:t>
+            </w:r>
+          </w:p>
+        </w:tc>
+        <w:tc>
+          <w:tcPr>
+            <w:tcW w:w="1276" w:type="dxa"/>
+            <w:shd w:val="clear" w:color="auto" w:fill="F2F2F2"/>
+          </w:tcPr>
+          <w:p>
+            <w:pPr>
+              <w:rPr>
+                <w:i/>
+              </w:rPr>
+            </w:pPr>
+            <w:r>
+              <w:rPr>
+                <w:i/>
+              </w:rPr>
+              <w:t>Delete as appropriate</w:t>
+            </w:r>
+          </w:p>
+        </w:tc>
+      </w:tr>
+      <w:tr>
+        <w:tc>
+          <w:tcPr>
+            <w:tcW w:w="567" w:type="dxa"/>
+          </w:tcPr>
+          <w:p>
+            <w:pPr>
+              <w:spacing w:after="320"/>
+            </w:pPr>
+            <w:r>
+              <w:t>2</w:t>
+            </w:r>
+          </w:p>
+        </w:tc>
+        <w:tc>
+          <w:tcPr>
+            <w:tcW w:w="7371" w:type="dxa"/>
+            <w:shd w:val="clear" w:color="auto" w:fill="auto"/>
+            <w:tcMar>
+              <w:right w:w="170" w:type="dxa"/>
+            </w:tcMar>
+          </w:tcPr>
+          <w:p>
+            <w:pPr>
+              <w:rPr>
+                <w:i/>
+              </w:rPr>
+            </w:pPr>
+            <w:r>
+              <w:t>Will the research be conducted in the participant’s home</w:t>
+            </w:r>
+            <w:r>
+              <w:t xml:space="preserve"> or other non-University location?</w:t>
+            </w:r>
+          </w:p>
+          <w:p>
+            <w:pPr>
+              <w:rPr>
+                <w:i/>
+                <w:color w:val="A6A6A6"/>
+              </w:rPr>
+            </w:pPr>
+            <w:r>
+              <w:rPr>
+                <w:i/>
+              </w:rPr>
+              <w:t xml:space="preserve"> </w:t>
+            </w:r>
+          </w:p>
+        </w:tc>
+        <w:tc>
+          <w:tcPr>
+            <w:tcW w:w="1276" w:type="dxa"/>
+          </w:tcPr>
+          <w:p>
+            <w:pPr>
+              <w:jc w:val="center"/>
+              <w:rPr>
+                <w:b/>
+                <w:sz w:val="18"/>
+              </w:rPr>
+            </w:pPr>
+            <w:r>
+              <w:rPr>
+                <w:rFonts w:cs="Arial"/>
+                <w:b/>
+                <w:sz w:val="18"/>
+              </w:rPr>
+              <w:t>NO</w:t>
+            </w:r>
+          </w:p>
+        </w:tc>
+      </w:tr>
+    </w:tbl>
+    <w:p>
+      <w:pPr>
+        <w:rPr>
+          <w:vanish/>
+        </w:rPr>
+      </w:pPr>
+    </w:p>
+    <w:tbl>
+      <w:tblPr>
+        <w:tblpPr w:leftFromText="181" w:rightFromText="181" w:vertAnchor="text" w:tblpX="110" w:tblpY="1"/>
+        <w:tblOverlap w:val="never"/>
+        <w:tblW w:w="9180" w:type="dxa"/>
+        <w:tblBorders>
+          <w:top w:val="single" w:sz="8" w:space="0" w:color="BFBFBF"/>
+          <w:left w:val="single" w:sz="8" w:space="0" w:color="BFBFBF"/>
+          <w:bottom w:val="single" w:sz="8" w:space="0" w:color="BFBFBF"/>
+          <w:right w:val="single" w:sz="8" w:space="0" w:color="BFBFBF"/>
+          <w:insideH w:val="single" w:sz="8" w:space="0" w:color="BFBFBF"/>
+          <w:insideV w:val="single" w:sz="8" w:space="0" w:color="BFBFBF"/>
+        </w:tblBorders>
+        <w:tblLayout w:type="fixed"/>
+        <w:tblLook w:val="01E0" w:firstRow="1" w:lastRow="1" w:firstColumn="1" w:lastColumn="1" w:noHBand="0" w:noVBand="0"/>
+      </w:tblPr>
+      <w:tblGrid>
+        <w:gridCol w:w="6487"/>
+        <w:gridCol w:w="1418"/>
+        <w:gridCol w:w="567"/>
+        <w:gridCol w:w="708"/>
+      </w:tblGrid>
+      <w:tr>
+        <w:tc>
+          <w:tcPr>
+            <w:tcW w:w="6487" w:type="dxa"/>
+            <w:shd w:val="clear" w:color="auto" w:fill="F2F2F2"/>
+            <w:tcMar>
+              <w:right w:w="108" w:type="dxa"/>
+            </w:tcMar>
+          </w:tcPr>
+          <w:p>
+            <w:pPr>
+              <w:spacing w:before="160"/>
+              <w:rPr>
+                <w:b/>
+              </w:rPr>
+            </w:pPr>
+            <w:r>
+              <w:rPr>
+                <w:b/>
+              </w:rPr>
+              <w:t>B.3 Attachments</w:t>
+            </w:r>
+          </w:p>
+          <w:p>
+            <w:pPr>
+              <w:spacing w:before="160" w:after="60"/>
+              <w:rPr>
+                <w:b/>
+              </w:rPr>
+            </w:pPr>
+            <w:r>
+              <w:rPr>
+                <w:b/>
+              </w:rPr>
+              <w:t>ALL of the following documents MUST be provided to supervisors if applicable.</w:t>
+            </w:r>
+          </w:p>
+          <w:p>
+            <w:pPr>
+              <w:spacing w:before="60" w:after="60"/>
+              <w:rPr>
+                <w:b/>
+              </w:rPr>
+            </w:pPr>
+            <w:r>
+              <w:rPr>
+                <w:b/>
+              </w:rPr>
+              <w:t>All must be considered prior to final approval by supervisors.</w:t>
+            </w:r>
+          </w:p>
+          <w:p>
+            <w:pPr>
+              <w:spacing w:before="60"/>
+            </w:pPr>
+            <w:r>
+              <w:rPr>
+                <w:b/>
+              </w:rPr>
+              <w:t>A written record of final approval must be provided and retained.</w:t>
+            </w:r>
+          </w:p>
+        </w:tc>
+        <w:tc>
+          <w:tcPr>
+            <w:tcW w:w="1418" w:type="dxa"/>
+            <w:shd w:val="clear" w:color="auto" w:fill="F2F2F2"/>
+            <w:vAlign w:val="bottom"/>
+          </w:tcPr>
+          <w:p>
+            <w:pPr>
+              <w:jc w:val="center"/>
+              <w:rPr>
+                <w:rFonts w:cs="Arial"/>
+                <w:b/>
+              </w:rPr>
+            </w:pPr>
+            <w:r>
+              <w:rPr>
+                <w:b/>
+                <w:i/>
+              </w:rPr>
+              <w:t>YES</w:t>
+            </w:r>
+          </w:p>
+        </w:tc>
+        <w:tc>
+          <w:tcPr>
+            <w:tcW w:w="567" w:type="dxa"/>
+            <w:shd w:val="clear" w:color="auto" w:fill="F2F2F2"/>
+            <w:vAlign w:val="bottom"/>
+          </w:tcPr>
+          <w:p>
+            <w:pPr>
+              <w:jc w:val="center"/>
+              <w:rPr>
+                <w:rFonts w:cs="Arial"/>
+                <w:b/>
+                <w:i/>
+              </w:rPr>
+            </w:pPr>
+            <w:r>
+              <w:rPr>
+                <w:rFonts w:cs="Arial"/>
+                <w:b/>
+                <w:i/>
+              </w:rPr>
+              <w:t>NO</w:t>
+            </w:r>
+          </w:p>
+        </w:tc>
+        <w:tc>
+          <w:tcPr>
+            <w:tcW w:w="708" w:type="dxa"/>
+            <w:shd w:val="clear" w:color="auto" w:fill="F2F2F2"/>
+            <w:vAlign w:val="bottom"/>
+          </w:tcPr>
+          <w:p>
+            <w:pPr>
+              <w:jc w:val="center"/>
+              <w:rPr>
+                <w:rFonts w:cs="Arial"/>
+                <w:b/>
+                <w:i/>
+              </w:rPr>
+            </w:pPr>
+            <w:r>
+              <w:rPr>
+                <w:rFonts w:cs="Arial"/>
+                <w:b/>
+                <w:i/>
+              </w:rPr>
+              <w:t>Not Applicable</w:t>
+            </w:r>
+          </w:p>
+        </w:tc>
+      </w:tr>
+      <w:tr>
+        <w:tc>
+          <w:tcPr>
+            <w:tcW w:w="6487" w:type="dxa"/>
+            <w:tcMar>
+              <w:right w:w="170" w:type="dxa"/>
+            </w:tcMar>
+          </w:tcPr>
+          <w:p>
+            <w:r>
+              <w:t>Details on how safety will be assured in any non-University location, including risk assessment if required (see B2)</w:t>
+            </w:r>
+          </w:p>
+        </w:tc>
+        <w:tc>
+          <w:tcPr>
+            <w:tcW w:w="1418" w:type="dxa"/>
+          </w:tcPr>
+          <w:p>
+            <w:pPr>
+              <w:rPr>
+                <w:rFonts w:cs="Arial"/>
+                <w:b/>
+              </w:rPr>
+            </w:pPr>
+            <w:r>
+              <w:rPr>
+                <w:rFonts w:cs="Arial"/>
+                <w:b/>
+              </w:rPr>
+              <w:t>N/A</w:t>
+            </w:r>
+          </w:p>
+        </w:tc>
+        <w:tc>
+          <w:tcPr>
+            <w:tcW w:w="567" w:type="dxa"/>
+          </w:tcPr>
+          <w:p>
+            <w:pPr>
+              <w:rPr>
+                <w:rFonts w:cs="Arial"/>
+                <w:b/>
+              </w:rPr>
+            </w:pPr>
+            <w:r>
+              <w:rPr>
+                <w:rFonts w:cs="Arial"/>
+                <w:b/>
+              </w:rPr>
+              <w:t>N/A</w:t>
+            </w:r>
+          </w:p>
+        </w:tc>
+        <w:tc>
+          <w:tcPr>
+            <w:tcW w:w="708" w:type="dxa"/>
+          </w:tcPr>
+          <w:p>
+            <w:pPr>
+              <w:rPr>
+                <w:rFonts w:cs="Arial"/>
+                <w:b/>
+              </w:rPr>
+            </w:pPr>
+            <w:r>
+              <w:rPr>
+                <w:rFonts w:cs="Arial"/>
+                <w:b/>
+              </w:rPr>
+              <w:t>N/A</w:t>
+            </w:r>
+          </w:p>
+        </w:tc>
+      </w:tr>
+      <w:tr>
+        <w:tc>
+          <w:tcPr>
+            <w:tcW w:w="6487" w:type="dxa"/>
+            <w:tcMar>
+              <w:right w:w="170" w:type="dxa"/>
+            </w:tcMar>
+          </w:tcPr>
+          <w:p>
+            <w:r>
+              <w:t xml:space="preserve">Details of </w:t>
+            </w:r>
+            <w:r>
+              <w:t xml:space="preserve">arrangements to ensure that material and/or private information obtained from or about the participating individuals </w:t>
+            </w:r>
+            <w:r>
+              <w:t xml:space="preserve">will </w:t>
+            </w:r>
+            <w:r>
+              <w:t>remain confidential</w:t>
+            </w:r>
+            <w:r>
+              <w:t xml:space="preserve"> (see B1.5)</w:t>
+            </w:r>
+          </w:p>
+        </w:tc>
+        <w:tc>
+          <w:tcPr>
+            <w:tcW w:w="1418" w:type="dxa"/>
+          </w:tcPr>
+          <w:p>
+            <w:pPr>
+              <w:rPr>
+                <w:rFonts w:cs="Arial"/>
+                <w:b/>
+              </w:rPr>
+            </w:pPr>
+            <w:r>
+              <w:rPr>
+                <w:rFonts w:cs="Arial"/>
+                <w:b/>
+              </w:rPr>
+              <w:t>Provisional</w:t>
+            </w:r>
+          </w:p>
+        </w:tc>
+        <w:tc>
+          <w:tcPr>
+            <w:tcW w:w="567" w:type="dxa"/>
+          </w:tcPr>
+          <w:p>
+            <w:pPr>
+              <w:rPr>
+                <w:rFonts w:cs="Arial"/>
+                <w:b/>
+              </w:rPr>
+            </w:pPr>
+          </w:p>
+        </w:tc>
+        <w:tc>
+          <w:tcPr>
+            <w:tcW w:w="708" w:type="dxa"/>
+          </w:tcPr>
+          <w:p>
+            <w:pPr>
+              <w:rPr>
+                <w:rFonts w:cs="Arial"/>
+                <w:b/>
+              </w:rPr>
+            </w:pPr>
+          </w:p>
+        </w:tc>
+      </w:tr>
+      <w:tr>
+        <w:tc>
+          <w:tcPr>
+            <w:tcW w:w="6487" w:type="dxa"/>
+            <w:tcMar>
+              <w:right w:w="170" w:type="dxa"/>
+            </w:tcMar>
+          </w:tcPr>
+          <w:p>
+            <w:r>
+              <w:t>Full protocol for any workshops or interviews**</w:t>
+            </w:r>
+          </w:p>
+        </w:tc>
+        <w:tc>
+          <w:tcPr>
+            <w:tcW w:w="1418" w:type="dxa"/>
+          </w:tcPr>
+          <w:p>
+            <w:pPr>
+              <w:rPr>
+                <w:rFonts w:cs="Arial"/>
+                <w:b/>
+              </w:rPr>
+            </w:pPr>
+            <w:r>
+              <w:rPr>
+                <w:rFonts w:cs="Arial"/>
+                <w:b/>
+              </w:rPr>
+              <w:t>Provisional</w:t>
+            </w:r>
+          </w:p>
+        </w:tc>
+        <w:tc>
+          <w:tcPr>
+            <w:tcW w:w="567" w:type="dxa"/>
+          </w:tcPr>
+          <w:p>
+            <w:pPr>
+              <w:rPr>
+                <w:rFonts w:cs="Arial"/>
+                <w:b/>
+              </w:rPr>
+            </w:pPr>
+          </w:p>
+        </w:tc>
+        <w:tc>
+          <w:tcPr>
+            <w:tcW w:w="708" w:type="dxa"/>
+          </w:tcPr>
+          <w:p>
+            <w:pPr>
+              <w:rPr>
+                <w:rFonts w:cs="Arial"/>
+                <w:b/>
+              </w:rPr>
+            </w:pPr>
+          </w:p>
+        </w:tc>
+      </w:tr>
+      <w:tr>
+        <w:tc>
+          <w:tcPr>
+            <w:tcW w:w="6487" w:type="dxa"/>
+            <w:tcMar>
+              <w:right w:w="170" w:type="dxa"/>
+            </w:tcMar>
+          </w:tcPr>
+          <w:p>
+            <w:r>
+              <w:t>Participant information sheet(s)**</w:t>
+            </w:r>
+          </w:p>
+        </w:tc>
+        <w:tc>
+          <w:tcPr>
+            <w:tcW w:w="1418" w:type="dxa"/>
+          </w:tcPr>
+          <w:p>
+            <w:pPr>
+              <w:rPr>
+                <w:b/>
+              </w:rPr>
+            </w:pPr>
+            <w:r>
+              <w:rPr>
+                <w:b/>
+              </w:rPr>
+              <w:t>Provisional</w:t>
+            </w:r>
+          </w:p>
+        </w:tc>
+        <w:tc>
+          <w:tcPr>
+            <w:tcW w:w="567" w:type="dxa"/>
+          </w:tcPr>
+          <w:p>
+            <w:pPr>
+              <w:rPr>
+                <w:b/>
+              </w:rPr>
+            </w:pPr>
+          </w:p>
+        </w:tc>
+        <w:tc>
+          <w:tcPr>
+            <w:tcW w:w="708" w:type="dxa"/>
+          </w:tcPr>
+          <w:p>
+            <w:pPr>
+              <w:rPr>
+                <w:b/>
+              </w:rPr>
+            </w:pPr>
+          </w:p>
+        </w:tc>
+      </w:tr>
+      <w:tr>
+        <w:tc>
+          <w:tcPr>
+            <w:tcW w:w="6487" w:type="dxa"/>
+            <w:tcMar>
+              <w:right w:w="170" w:type="dxa"/>
+            </w:tcMar>
+          </w:tcPr>
+          <w:p>
+            <w:pPr>
+              <w:spacing w:after="200"/>
+            </w:pPr>
+            <w:r>
+              <w:t>Consent form(s)**</w:t>
+            </w:r>
+          </w:p>
+        </w:tc>
+        <w:tc>
+          <w:tcPr>
+            <w:tcW w:w="1418" w:type="dxa"/>
+          </w:tcPr>
+          <w:p>
+            <w:pPr>
+              <w:rPr>
+                <w:b/>
+              </w:rPr>
+            </w:pPr>
+            <w:r>
+              <w:rPr>
+                <w:b/>
+              </w:rPr>
+              <w:t>Provisional</w:t>
+            </w:r>
+          </w:p>
+        </w:tc>
+        <w:tc>
+          <w:tcPr>
+            <w:tcW w:w="567" w:type="dxa"/>
+          </w:tcPr>
+          <w:p>
+            <w:pPr>
+              <w:rPr>
+                <w:b/>
+              </w:rPr>
+            </w:pPr>
+          </w:p>
+        </w:tc>
+        <w:tc>
+          <w:tcPr>
+            <w:tcW w:w="708" w:type="dxa"/>
+          </w:tcPr>
+          <w:p>
+            <w:pPr>
+              <w:rPr>
+                <w:b/>
+              </w:rPr>
+            </w:pPr>
+          </w:p>
+        </w:tc>
+      </w:tr>
+      <w:tr>
+        <w:tc>
+          <w:tcPr>
+            <w:tcW w:w="6487" w:type="dxa"/>
+          </w:tcPr>
+          <w:p>
+            <w:pPr>
+              <w:spacing w:after="60"/>
+            </w:pPr>
+            <w:r>
+              <w:t>Questionnaire(s)**</w:t>
+            </w:r>
+          </w:p>
+        </w:tc>
+        <w:tc>
+          <w:tcPr>
+            <w:tcW w:w="1418" w:type="dxa"/>
+          </w:tcPr>
+          <w:p>
+            <w:pPr>
+              <w:rPr>
+                <w:b/>
+                <w:bCs/>
+              </w:rPr>
+            </w:pPr>
+            <w:r>
+              <w:rPr>
+                <w:b/>
+                <w:bCs/>
+              </w:rPr>
+              <w:t>Provisional</w:t>
+            </w:r>
+          </w:p>
+        </w:tc>
+        <w:tc>
+          <w:tcPr>
+            <w:tcW w:w="567" w:type="dxa"/>
+          </w:tcPr>
+          <w:p>
+            <w:pPr>
+              <w:rPr>
+                <w:b/>
+                <w:bCs/>
+              </w:rPr>
+            </w:pPr>
+          </w:p>
+        </w:tc>
+        <w:tc>
+          <w:tcPr>
+            <w:tcW w:w="708" w:type="dxa"/>
+          </w:tcPr>
+          <w:p>
+            <w:pPr>
+              <w:rPr>
+                <w:b/>
+                <w:bCs/>
+              </w:rPr>
+            </w:pPr>
+          </w:p>
+        </w:tc>
+      </w:tr>
+      <w:tr>
+        <w:tc>
+          <w:tcPr>
+            <w:tcW w:w="6487" w:type="dxa"/>
+          </w:tcPr>
+          <w:p>
+            <w:r>
+              <w:t>Topic guide(s) for interviews and focus groups**</w:t>
+            </w:r>
+          </w:p>
+        </w:tc>
+        <w:tc>
+          <w:tcPr>
+            <w:tcW w:w="1418" w:type="dxa"/>
+          </w:tcPr>
+          <w:p>
+            <w:pPr>
+              <w:rPr>
+                <w:rFonts w:cs="Arial"/>
+                <w:b/>
+              </w:rPr>
+            </w:pPr>
+            <w:r>
+              <w:rPr>
+                <w:rFonts w:cs="Arial"/>
+                <w:b/>
+              </w:rPr>
+              <w:t>Provisional</w:t>
+            </w:r>
+          </w:p>
+        </w:tc>
+        <w:tc>
+          <w:tcPr>
+            <w:tcW w:w="567" w:type="dxa"/>
+          </w:tcPr>
+          <w:p>
+            <w:pPr>
+              <w:rPr>
+                <w:rFonts w:cs="Arial"/>
+                <w:b/>
+              </w:rPr>
+            </w:pPr>
+          </w:p>
+        </w:tc>
+        <w:tc>
+          <w:tcPr>
+            <w:tcW w:w="708" w:type="dxa"/>
+          </w:tcPr>
+          <w:p>
+            <w:pPr>
+              <w:rPr>
+                <w:rFonts w:cs="Arial"/>
+                <w:b/>
+              </w:rPr>
+            </w:pPr>
+          </w:p>
+        </w:tc>
+      </w:tr>
+      <w:tr>
+        <w:tc>
+          <w:tcPr>
+            <w:tcW w:w="6487" w:type="dxa"/>
+          </w:tcPr>
+          <w:p>
+            <w:pPr>
+              <w:spacing w:after="60"/>
+            </w:pPr>
+            <w:r>
+              <w:t xml:space="preserve">Permission from external organisations or Head of Department**                                             </w:t>
+            </w:r>
+          </w:p>
+        </w:tc>
+        <w:tc>
+          <w:tcPr>
+            <w:tcW w:w="1418" w:type="dxa"/>
+          </w:tcPr>
+          <w:p>
+            <w:pPr>
+              <w:rPr>
+                <w:rFonts w:cs="Arial"/>
+                <w:b/>
+              </w:rPr>
+            </w:pPr>
+            <w:r>
+              <w:rPr>
+                <w:rFonts w:cs="Arial"/>
+                <w:b/>
+              </w:rPr>
+              <w:t>N/A</w:t>
+            </w:r>
+          </w:p>
+        </w:tc>
+        <w:tc>
+          <w:tcPr>
+            <w:tcW w:w="567" w:type="dxa"/>
+          </w:tcPr>
+          <w:p>
+            <w:pPr>
+              <w:rPr>
+                <w:rFonts w:cs="Arial"/>
+                <w:b/>
+              </w:rPr>
+            </w:pPr>
+            <w:r>
+              <w:rPr>
+                <w:rFonts w:cs="Arial"/>
+                <w:b/>
+              </w:rPr>
+              <w:t>N/A</w:t>
+            </w:r>
+          </w:p>
+        </w:tc>
+        <w:tc>
+          <w:tcPr>
+            <w:tcW w:w="708" w:type="dxa"/>
+          </w:tcPr>
+          <w:p>
+            <w:pPr>
+              <w:rPr>
+                <w:rFonts w:cs="Arial"/>
+                <w:b/>
+              </w:rPr>
+            </w:pPr>
+            <w:r>
+              <w:rPr>
+                <w:rFonts w:cs="Arial"/>
+                <w:b/>
+              </w:rPr>
+              <w:t>N/A</w:t>
+            </w:r>
+          </w:p>
+        </w:tc>
+      </w:tr>
+    </w:tbl>
+    <w:p>
+      <w:pPr>
+        <w:spacing w:before="240"/>
+        <w:rPr>
+          <w:i/>
+        </w:rPr>
+      </w:pPr>
+      <w:r>
+        <w:rPr>
+          <w:i/>
+          <w:lang w:val="en-US"/>
+        </w:rPr>
+        <w:t xml:space="preserve">**If these items are not available at the time of submitting your project proposal, </w:t>
+      </w:r>
+      <w:r>
+        <w:rPr>
+          <w:i/>
+          <w:lang w:val="en-US"/>
+        </w:rPr>
+        <w:t xml:space="preserve">then </w:t>
+      </w:r>
+      <w:r>
+        <w:rPr>
+          <w:b/>
+          <w:i/>
+          <w:lang w:val="en-US"/>
+        </w:rPr>
+        <w:t>provisional approval</w:t>
+      </w:r>
+      <w:r>
+        <w:rPr>
+          <w:i/>
+          <w:lang w:val="en-US"/>
+        </w:rPr>
+        <w:t xml:space="preserve"> can still be given, under the condition that you must submit the final versions of all items to your supervisor for approval at a later date.</w:t>
+      </w:r>
+      <w:r>
+        <w:rPr>
+          <w:i/>
+          <w:lang w:val="en-US"/>
+        </w:rPr>
+        <w:t xml:space="preserve"> </w:t>
+      </w:r>
+      <w:r>
+        <w:rPr>
+          <w:b/>
+          <w:i/>
+          <w:lang w:val="en-US"/>
+        </w:rPr>
+        <w:t>All</w:t>
+      </w:r>
+      <w:r>
+        <w:rPr>
+          <w:i/>
+          <w:lang w:val="en-US"/>
+        </w:rPr>
+        <w:t xml:space="preserve"> such items </w:t>
+      </w:r>
+      <w:r>
+        <w:rPr>
+          <w:b/>
+          <w:i/>
+          <w:lang w:val="en-US"/>
+        </w:rPr>
+        <w:t>must</w:t>
+      </w:r>
+      <w:r>
+        <w:rPr>
+          <w:i/>
+          <w:lang w:val="en-US"/>
+        </w:rPr>
+        <w:t xml:space="preserve"> be seen and approved by your supervisor before the activity for which they are needed </w:t>
+      </w:r>
+      <w:r>
+        <w:rPr>
+          <w:i/>
+          <w:lang w:val="en-US"/>
+        </w:rPr>
+        <w:t>begins</w:t>
+      </w:r>
+      <w:r>
+        <w:rPr>
+          <w:i/>
+          <w:lang w:val="en-US"/>
+        </w:rPr>
+        <w:t>. Written</w:t>
+      </w:r>
+      <w:r>
+        <w:rPr>
+          <w:i/>
+          <w:lang w:val="en-US"/>
+        </w:rPr>
+        <w:t xml:space="preserve"> evidence of</w:t>
+      </w:r>
+      <w:r>
+        <w:rPr>
+          <w:i/>
+          <w:lang w:val="en-US"/>
+        </w:rPr>
+        <w:t xml:space="preserve"> </w:t>
+      </w:r>
+      <w:r>
+        <w:rPr>
+          <w:b/>
+          <w:i/>
+          <w:lang w:val="en-US"/>
+        </w:rPr>
+        <w:t>final approval</w:t>
+      </w:r>
+      <w:r>
+        <w:rPr>
+          <w:i/>
+          <w:lang w:val="en-US"/>
+        </w:rPr>
+        <w:t xml:space="preserve"> of your planned activity must be acquired from your supervisor before you commence.</w:t>
+      </w:r>
+    </w:p>
     <w:p/>
     <w:p/>
     <w:p/>
@@ -1695,6 +5575,181 @@
     </w:sectPr>
   </w:body>
 </w:document>
+</file>
+
+<file path=word/endnotes.xml><?xml version="1.0" encoding="utf-8"?>
+<w:endnotes xmlns:wpc="http://schemas.microsoft.com/office/word/2010/wordprocessingCanvas" xmlns:cx="http://schemas.microsoft.com/office/drawing/2014/chartex" xmlns:cx1="http://schemas.microsoft.com/office/drawing/2015/9/8/chartex" xmlns:cx2="http://schemas.microsoft.com/office/drawing/2015/10/21/chartex" xmlns:cx3="http://schemas.microsoft.com/office/drawing/2016/5/9/chartex" xmlns:cx4="http://schemas.microsoft.com/office/drawing/2016/5/10/chartex" xmlns:cx5="http://schemas.microsoft.com/office/drawing/2016/5/11/chartex" xmlns:cx6="http://schemas.microsoft.com/office/drawing/2016/5/12/chartex" xmlns:cx7="http://schemas.microsoft.com/office/drawing/2016/5/13/chartex" xmlns:cx8="http://schemas.microsoft.com/office/drawing/2016/5/14/chartex" xmlns:mc="http://schemas.openxmlformats.org/markup-compatibility/2006" xmlns:aink="http://schemas.microsoft.com/office/drawing/2016/ink" xmlns:am3d="http://schemas.microsoft.com/office/drawing/2017/model3d" xmlns:o="urn:schemas-microsoft-com:office:office" xmlns:oel="http://schemas.microsoft.com/office/2019/extlst" xmlns:r="http://schemas.openxmlformats.org/officeDocument/2006/relationships" xmlns:m="http://schemas.openxmlformats.org/officeDocument/2006/math" xmlns:v="urn:schemas-microsoft-com:vml" xmlns:wp14="http://schemas.microsoft.com/office/word/2010/wordprocessingDrawing" xmlns:wp="http://schemas.openxmlformats.org/drawingml/2006/wordprocessingDrawing" xmlns:w10="urn:schemas-microsoft-com:office:word" xmlns:w="http://schemas.openxmlformats.org/wordprocessingml/2006/main" xmlns:w14="http://schemas.microsoft.com/office/word/2010/wordml" xmlns:w15="http://schemas.microsoft.com/office/word/2012/wordml" xmlns:w16cex="http://schemas.microsoft.com/office/word/2018/wordml/cex" xmlns:w16cid="http://schemas.microsoft.com/office/word/2016/wordml/cid" xmlns:w16="http://schemas.microsoft.com/office/word/2018/wordml" xmlns:w16sdtdh="http://schemas.microsoft.com/office/word/2020/wordml/sdtdatahash" xmlns:w16se="http://schemas.microsoft.com/office/word/2015/wordml/symex" xmlns:wpg="http://schemas.microsoft.com/office/word/2010/wordprocessingGroup" xmlns:wpi="http://schemas.microsoft.com/office/word/2010/wordprocessingInk" xmlns:wne="http://schemas.microsoft.com/office/word/2006/wordml" xmlns:wps="http://schemas.microsoft.com/office/word/2010/wordprocessingShape" mc:Ignorable="w14 w15 w16se w16cid w16 w16cex w16sdtdh wp14">
+  <w:endnote w:type="separator" w:id="-1">
+    <w:p>
+      <w:r>
+        <w:separator/>
+      </w:r>
+    </w:p>
+  </w:endnote>
+  <w:endnote w:type="continuationSeparator" w:id="0">
+    <w:p>
+      <w:r>
+        <w:continuationSeparator/>
+      </w:r>
+    </w:p>
+  </w:endnote>
+</w:endnotes>
+</file>
+
+<file path=word/footer1.xml><?xml version="1.0" encoding="utf-8"?>
+<w:ftr xmlns:wpc="http://schemas.microsoft.com/office/word/2010/wordprocessingCanvas" xmlns:cx="http://schemas.microsoft.com/office/drawing/2014/chartex" xmlns:cx1="http://schemas.microsoft.com/office/drawing/2015/9/8/chartex" xmlns:cx2="http://schemas.microsoft.com/office/drawing/2015/10/21/chartex" xmlns:cx3="http://schemas.microsoft.com/office/drawing/2016/5/9/chartex" xmlns:cx4="http://schemas.microsoft.com/office/drawing/2016/5/10/chartex" xmlns:cx5="http://schemas.microsoft.com/office/drawing/2016/5/11/chartex" xmlns:cx6="http://schemas.microsoft.com/office/drawing/2016/5/12/chartex" xmlns:cx7="http://schemas.microsoft.com/office/drawing/2016/5/13/chartex" xmlns:cx8="http://schemas.microsoft.com/office/drawing/2016/5/14/chartex" xmlns:mc="http://schemas.openxmlformats.org/markup-compatibility/2006" xmlns:aink="http://schemas.microsoft.com/office/drawing/2016/ink" xmlns:am3d="http://schemas.microsoft.com/office/drawing/2017/model3d" xmlns:o="urn:schemas-microsoft-com:office:office" xmlns:oel="http://schemas.microsoft.com/office/2019/extlst" xmlns:r="http://schemas.openxmlformats.org/officeDocument/2006/relationships" xmlns:m="http://schemas.openxmlformats.org/officeDocument/2006/math" xmlns:v="urn:schemas-microsoft-com:vml" xmlns:wp14="http://schemas.microsoft.com/office/word/2010/wordprocessingDrawing" xmlns:wp="http://schemas.openxmlformats.org/drawingml/2006/wordprocessingDrawing" xmlns:w10="urn:schemas-microsoft-com:office:word" xmlns:w="http://schemas.openxmlformats.org/wordprocessingml/2006/main" xmlns:w14="http://schemas.microsoft.com/office/word/2010/wordml" xmlns:w15="http://schemas.microsoft.com/office/word/2012/wordml" xmlns:w16cex="http://schemas.microsoft.com/office/word/2018/wordml/cex" xmlns:w16cid="http://schemas.microsoft.com/office/word/2016/wordml/cid" xmlns:w16="http://schemas.microsoft.com/office/word/2018/wordml" xmlns:w16sdtdh="http://schemas.microsoft.com/office/word/2020/wordml/sdtdatahash" xmlns:w16se="http://schemas.microsoft.com/office/word/2015/wordml/symex" xmlns:wpg="http://schemas.microsoft.com/office/word/2010/wordprocessingGroup" xmlns:wpi="http://schemas.microsoft.com/office/word/2010/wordprocessingInk" xmlns:wne="http://schemas.microsoft.com/office/word/2006/wordml" xmlns:wps="http://schemas.microsoft.com/office/word/2010/wordprocessingShape" mc:Ignorable="w14 w15 w16se w16cid w16 w16cex w16sdtdh wp14">
+  <w:p>
+    <w:pPr>
+      <w:pStyle w:val="Footer"/>
+      <w:tabs>
+        <w:tab w:val="clear" w:pos="8640"/>
+        <w:tab w:val="right" w:pos="9212"/>
+      </w:tabs>
+      <w:rPr>
+        <w:rFonts w:cs="Arial"/>
+        <w:b/>
+      </w:rPr>
+    </w:pPr>
+    <w:r>
+      <w:tab/>
+    </w:r>
+    <w:r>
+      <w:tab/>
+    </w:r>
+    <w:r>
+      <w:rPr>
+        <w:rFonts w:cs="Arial"/>
+        <w:b/>
+        <w:lang w:val="en-US"/>
+      </w:rPr>
+      <w:fldChar w:fldCharType="begin"/>
+    </w:r>
+    <w:r>
+      <w:rPr>
+        <w:rFonts w:cs="Arial"/>
+        <w:b/>
+        <w:lang w:val="en-US"/>
+      </w:rPr>
+      <w:instrText xml:space="preserve"> PAGE </w:instrText>
+    </w:r>
+    <w:r>
+      <w:rPr>
+        <w:rFonts w:cs="Arial"/>
+        <w:b/>
+        <w:lang w:val="en-US"/>
+      </w:rPr>
+      <w:fldChar w:fldCharType="separate"/>
+    </w:r>
+    <w:r>
+      <w:rPr>
+        <w:rFonts w:cs="Arial"/>
+        <w:b/>
+        <w:noProof/>
+        <w:lang w:val="en-US"/>
+      </w:rPr>
+      <w:t>1</w:t>
+    </w:r>
+    <w:r>
+      <w:rPr>
+        <w:rFonts w:cs="Arial"/>
+        <w:b/>
+        <w:lang w:val="en-US"/>
+      </w:rPr>
+      <w:fldChar w:fldCharType="end"/>
+    </w:r>
+    <w:r>
+      <w:rPr>
+        <w:rFonts w:cs="Arial"/>
+        <w:b/>
+        <w:lang w:val="en-US"/>
+      </w:rPr>
+      <w:t xml:space="preserve"> / </w:t>
+    </w:r>
+    <w:r>
+      <w:rPr>
+        <w:rFonts w:cs="Arial"/>
+        <w:b/>
+        <w:lang w:val="en-US"/>
+      </w:rPr>
+      <w:fldChar w:fldCharType="begin"/>
+    </w:r>
+    <w:r>
+      <w:rPr>
+        <w:rFonts w:cs="Arial"/>
+        <w:b/>
+        <w:lang w:val="en-US"/>
+      </w:rPr>
+      <w:instrText xml:space="preserve"> NUMPAGES </w:instrText>
+    </w:r>
+    <w:r>
+      <w:rPr>
+        <w:rFonts w:cs="Arial"/>
+        <w:b/>
+        <w:lang w:val="en-US"/>
+      </w:rPr>
+      <w:fldChar w:fldCharType="separate"/>
+    </w:r>
+    <w:r>
+      <w:rPr>
+        <w:rFonts w:cs="Arial"/>
+        <w:b/>
+        <w:noProof/>
+        <w:lang w:val="en-US"/>
+      </w:rPr>
+      <w:t>6</w:t>
+    </w:r>
+    <w:r>
+      <w:rPr>
+        <w:rFonts w:cs="Arial"/>
+        <w:b/>
+        <w:lang w:val="en-US"/>
+      </w:rPr>
+      <w:fldChar w:fldCharType="end"/>
+    </w:r>
+  </w:p>
+</w:ftr>
+</file>
+
+<file path=word/footnotes.xml><?xml version="1.0" encoding="utf-8"?>
+<w:footnotes xmlns:wpc="http://schemas.microsoft.com/office/word/2010/wordprocessingCanvas" xmlns:cx="http://schemas.microsoft.com/office/drawing/2014/chartex" xmlns:cx1="http://schemas.microsoft.com/office/drawing/2015/9/8/chartex" xmlns:cx2="http://schemas.microsoft.com/office/drawing/2015/10/21/chartex" xmlns:cx3="http://schemas.microsoft.com/office/drawing/2016/5/9/chartex" xmlns:cx4="http://schemas.microsoft.com/office/drawing/2016/5/10/chartex" xmlns:cx5="http://schemas.microsoft.com/office/drawing/2016/5/11/chartex" xmlns:cx6="http://schemas.microsoft.com/office/drawing/2016/5/12/chartex" xmlns:cx7="http://schemas.microsoft.com/office/drawing/2016/5/13/chartex" xmlns:cx8="http://schemas.microsoft.com/office/drawing/2016/5/14/chartex" xmlns:mc="http://schemas.openxmlformats.org/markup-compatibility/2006" xmlns:aink="http://schemas.microsoft.com/office/drawing/2016/ink" xmlns:am3d="http://schemas.microsoft.com/office/drawing/2017/model3d" xmlns:o="urn:schemas-microsoft-com:office:office" xmlns:oel="http://schemas.microsoft.com/office/2019/extlst" xmlns:r="http://schemas.openxmlformats.org/officeDocument/2006/relationships" xmlns:m="http://schemas.openxmlformats.org/officeDocument/2006/math" xmlns:v="urn:schemas-microsoft-com:vml" xmlns:wp14="http://schemas.microsoft.com/office/word/2010/wordprocessingDrawing" xmlns:wp="http://schemas.openxmlformats.org/drawingml/2006/wordprocessingDrawing" xmlns:w10="urn:schemas-microsoft-com:office:word" xmlns:w="http://schemas.openxmlformats.org/wordprocessingml/2006/main" xmlns:w14="http://schemas.microsoft.com/office/word/2010/wordml" xmlns:w15="http://schemas.microsoft.com/office/word/2012/wordml" xmlns:w16cex="http://schemas.microsoft.com/office/word/2018/wordml/cex" xmlns:w16cid="http://schemas.microsoft.com/office/word/2016/wordml/cid" xmlns:w16="http://schemas.microsoft.com/office/word/2018/wordml" xmlns:w16sdtdh="http://schemas.microsoft.com/office/word/2020/wordml/sdtdatahash" xmlns:w16se="http://schemas.microsoft.com/office/word/2015/wordml/symex" xmlns:wpg="http://schemas.microsoft.com/office/word/2010/wordprocessingGroup" xmlns:wpi="http://schemas.microsoft.com/office/word/2010/wordprocessingInk" xmlns:wne="http://schemas.microsoft.com/office/word/2006/wordml" xmlns:wps="http://schemas.microsoft.com/office/word/2010/wordprocessingShape" mc:Ignorable="w14 w15 w16se w16cid w16 w16cex w16sdtdh wp14">
+  <w:footnote w:type="separator" w:id="-1">
+    <w:p>
+      <w:r>
+        <w:separator/>
+      </w:r>
+    </w:p>
+  </w:footnote>
+  <w:footnote w:type="continuationSeparator" w:id="0">
+    <w:p>
+      <w:r>
+        <w:continuationSeparator/>
+      </w:r>
+    </w:p>
+  </w:footnote>
+</w:footnotes>
+</file>
+
+<file path=word/header1.xml><?xml version="1.0" encoding="utf-8"?>
+<w:hdr xmlns:wpc="http://schemas.microsoft.com/office/word/2010/wordprocessingCanvas" xmlns:cx="http://schemas.microsoft.com/office/drawing/2014/chartex" xmlns:cx1="http://schemas.microsoft.com/office/drawing/2015/9/8/chartex" xmlns:cx2="http://schemas.microsoft.com/office/drawing/2015/10/21/chartex" xmlns:cx3="http://schemas.microsoft.com/office/drawing/2016/5/9/chartex" xmlns:cx4="http://schemas.microsoft.com/office/drawing/2016/5/10/chartex" xmlns:cx5="http://schemas.microsoft.com/office/drawing/2016/5/11/chartex" xmlns:cx6="http://schemas.microsoft.com/office/drawing/2016/5/12/chartex" xmlns:cx7="http://schemas.microsoft.com/office/drawing/2016/5/13/chartex" xmlns:cx8="http://schemas.microsoft.com/office/drawing/2016/5/14/chartex" xmlns:mc="http://schemas.openxmlformats.org/markup-compatibility/2006" xmlns:aink="http://schemas.microsoft.com/office/drawing/2016/ink" xmlns:am3d="http://schemas.microsoft.com/office/drawing/2017/model3d" xmlns:o="urn:schemas-microsoft-com:office:office" xmlns:oel="http://schemas.microsoft.com/office/2019/extlst" xmlns:r="http://schemas.openxmlformats.org/officeDocument/2006/relationships" xmlns:m="http://schemas.openxmlformats.org/officeDocument/2006/math" xmlns:v="urn:schemas-microsoft-com:vml" xmlns:wp14="http://schemas.microsoft.com/office/word/2010/wordprocessingDrawing" xmlns:wp="http://schemas.openxmlformats.org/drawingml/2006/wordprocessingDrawing" xmlns:w10="urn:schemas-microsoft-com:office:word" xmlns:w="http://schemas.openxmlformats.org/wordprocessingml/2006/main" xmlns:w14="http://schemas.microsoft.com/office/word/2010/wordml" xmlns:w15="http://schemas.microsoft.com/office/word/2012/wordml" xmlns:w16cex="http://schemas.microsoft.com/office/word/2018/wordml/cex" xmlns:w16cid="http://schemas.microsoft.com/office/word/2016/wordml/cid" xmlns:w16="http://schemas.microsoft.com/office/word/2018/wordml" xmlns:w16sdtdh="http://schemas.microsoft.com/office/word/2020/wordml/sdtdatahash" xmlns:w16se="http://schemas.microsoft.com/office/word/2015/wordml/symex" xmlns:wpg="http://schemas.microsoft.com/office/word/2010/wordprocessingGroup" xmlns:wpi="http://schemas.microsoft.com/office/word/2010/wordprocessingInk" xmlns:wne="http://schemas.microsoft.com/office/word/2006/wordml" xmlns:wps="http://schemas.microsoft.com/office/word/2010/wordprocessingShape" mc:Ignorable="w14 w15 w16se w16cid w16 w16cex w16sdtdh wp14">
+  <w:p>
+    <w:pPr>
+      <w:pStyle w:val="Header"/>
+      <w:tabs>
+        <w:tab w:val="clear" w:pos="8640"/>
+        <w:tab w:val="left" w:pos="0"/>
+        <w:tab w:val="right" w:pos="9212"/>
+      </w:tabs>
+      <w:spacing w:before="0" w:after="280"/>
+      <w:ind w:right="-569"/>
+      <w:rPr>
+        <w:i/>
+        <w:color w:val="A6A6A6"/>
+        <w:sz w:val="18"/>
+        <w:szCs w:val="18"/>
+      </w:rPr>
+    </w:pPr>
+  </w:p>
+</w:hdr>
 </file>
 
 <file path=word/numbering.xml><?xml version="1.0" encoding="utf-8"?>
@@ -4399,7 +8454,6 @@
     <w:next w:val="Normal"/>
     <w:autoRedefine/>
     <w:uiPriority w:val="39"/>
-    <w:semiHidden/>
     <w:unhideWhenUsed/>
     <w:rsid w:val="00E26060"/>
     <w:pPr>
@@ -4419,7 +8473,6 @@
     <w:next w:val="Normal"/>
     <w:autoRedefine/>
     <w:uiPriority w:val="39"/>
-    <w:semiHidden/>
     <w:unhideWhenUsed/>
     <w:rsid w:val="00E26060"/>
     <w:pPr>
@@ -4440,7 +8493,6 @@
     <w:next w:val="Normal"/>
     <w:autoRedefine/>
     <w:uiPriority w:val="39"/>
-    <w:semiHidden/>
     <w:unhideWhenUsed/>
     <w:rsid w:val="00E26060"/>
     <w:pPr>
@@ -4617,6 +8669,83 @@
       <w:ind w:left="720"/>
       <w:contextualSpacing/>
     </w:pPr>
+  </w:style>
+  <w:style w:type="paragraph" w:styleId="Header">
+    <w:name w:val="header"/>
+    <w:basedOn w:val="Normal"/>
+    <w:link w:val="HeaderChar"/>
+    <w:uiPriority w:val="99"/>
+    <w:unhideWhenUsed/>
+    <w:rsid w:val="00C719AE"/>
+    <w:pPr>
+      <w:tabs>
+        <w:tab w:val="center" w:pos="4320"/>
+        <w:tab w:val="right" w:pos="8640"/>
+      </w:tabs>
+      <w:spacing w:before="120" w:after="120"/>
+    </w:pPr>
+    <w:rPr>
+      <w:rFonts w:ascii="Arial" w:eastAsia="Times New Roman" w:hAnsi="Arial" w:cs="Times New Roman"/>
+      <w:sz w:val="20"/>
+      <w:szCs w:val="20"/>
+      <w:lang w:eastAsia="en-GB"/>
+    </w:rPr>
+  </w:style>
+  <w:style w:type="character" w:customStyle="1" w:styleId="HeaderChar">
+    <w:name w:val="Header Char"/>
+    <w:basedOn w:val="DefaultParagraphFont"/>
+    <w:link w:val="Header"/>
+    <w:uiPriority w:val="99"/>
+    <w:rsid w:val="00C719AE"/>
+    <w:rPr>
+      <w:rFonts w:ascii="Arial" w:eastAsia="Times New Roman" w:hAnsi="Arial" w:cs="Times New Roman"/>
+      <w:sz w:val="20"/>
+      <w:szCs w:val="20"/>
+      <w:lang w:eastAsia="en-GB"/>
+    </w:rPr>
+  </w:style>
+  <w:style w:type="paragraph" w:styleId="Footer">
+    <w:name w:val="footer"/>
+    <w:basedOn w:val="Normal"/>
+    <w:link w:val="FooterChar"/>
+    <w:uiPriority w:val="99"/>
+    <w:unhideWhenUsed/>
+    <w:rsid w:val="00C719AE"/>
+    <w:pPr>
+      <w:tabs>
+        <w:tab w:val="center" w:pos="4320"/>
+        <w:tab w:val="right" w:pos="8640"/>
+      </w:tabs>
+      <w:spacing w:before="120" w:after="120"/>
+    </w:pPr>
+    <w:rPr>
+      <w:rFonts w:ascii="Arial" w:eastAsia="Times New Roman" w:hAnsi="Arial" w:cs="Times New Roman"/>
+      <w:sz w:val="20"/>
+      <w:szCs w:val="20"/>
+      <w:lang w:eastAsia="en-GB"/>
+    </w:rPr>
+  </w:style>
+  <w:style w:type="character" w:customStyle="1" w:styleId="FooterChar">
+    <w:name w:val="Footer Char"/>
+    <w:basedOn w:val="DefaultParagraphFont"/>
+    <w:link w:val="Footer"/>
+    <w:uiPriority w:val="99"/>
+    <w:rsid w:val="00C719AE"/>
+    <w:rPr>
+      <w:rFonts w:ascii="Arial" w:eastAsia="Times New Roman" w:hAnsi="Arial" w:cs="Times New Roman"/>
+      <w:sz w:val="20"/>
+      <w:szCs w:val="20"/>
+      <w:lang w:eastAsia="en-GB"/>
+    </w:rPr>
+  </w:style>
+  <w:style w:type="character" w:customStyle="1" w:styleId="csrecinstructions">
+    <w:name w:val="csrec : instructions"/>
+    <w:rsid w:val="00C719AE"/>
+    <w:rPr>
+      <w:i/>
+      <w:color w:val="A6A6A6"/>
+      <w:sz w:val="18"/>
+    </w:rPr>
   </w:style>
 </w:styles>
 </file>
@@ -4921,7 +9050,7 @@
 </file>
 
 <file path=customXml/itemProps1.xml><?xml version="1.0" encoding="utf-8"?>
-<ds:datastoreItem xmlns:ds="http://schemas.openxmlformats.org/officeDocument/2006/customXml" ds:itemID="{B11A0D87-26B9-004D-8E81-A454ADDB37EA}">
+<ds:datastoreItem xmlns:ds="http://schemas.openxmlformats.org/officeDocument/2006/customXml" ds:itemID="{9F8A50A1-C5A5-A04A-86AE-363C52930DF3}">
   <ds:schemaRefs>
     <ds:schemaRef ds:uri="http://schemas.openxmlformats.org/officeDocument/2006/bibliography"/>
   </ds:schemaRefs>

</xml_diff>

<commit_message>
created a new frontend with login and register page and landing page and applied a bit of material ui designing
created a new frontend with login and register page and landing page and applied a bit of material ui designing. Added images but still not completely happy.
</commit_message>
<xml_diff>
--- a/Project Definition Document.docx
+++ b/Project Definition Document.docx
@@ -534,7 +534,14 @@
           <w:sz w:val="36"/>
           <w:szCs w:val="36"/>
         </w:rPr>
-        <w:t>1116</w:t>
+        <w:t>11</w:t>
+      </w:r>
+      <w:r>
+        <w:rPr>
+          <w:sz w:val="36"/>
+          <w:szCs w:val="36"/>
+        </w:rPr>
+        <w:t>74</w:t>
       </w:r>
       <w:r>
         <w:rPr>
@@ -582,12 +589,14 @@
         <w:lastRenderedPageBreak/>
         <w:t xml:space="preserve">Problem to be </w:t>
       </w:r>
+      <w:proofErr w:type="gramStart"/>
       <w:r>
         <w:rPr>
           <w:rFonts w:ascii="Arial" w:hAnsi="Arial" w:cs="Arial"/>
         </w:rPr>
         <w:t>solved</w:t>
       </w:r>
+      <w:proofErr w:type="gramEnd"/>
     </w:p>
     <w:p/>
     <w:p>
@@ -642,7 +651,7 @@
         </w:numPr>
       </w:pPr>
       <w:r>
-        <w:t>Existing trading platforms may not adequately cater to users seeking a dedicated space for day trading practice and skill enhancement.</w:t>
+        <w:t>Existing trading platforms may not cater to users seeking a dedicated space for day trading practice and skill enhancement.</w:t>
       </w:r>
     </w:p>
     <w:p>
@@ -657,7 +666,7 @@
           <w:b/>
           <w:bCs/>
         </w:rPr>
-        <w:t>Lack of Daily Educational Engagement:</w:t>
+        <w:t>Lack of Daily Engagement:</w:t>
       </w:r>
     </w:p>
     <w:p>
@@ -702,13 +711,31 @@
         <w:t xml:space="preserve">Solving the above three issues </w:t>
       </w:r>
       <w:r>
-        <w:t xml:space="preserve">aims to transform day trading practice into a dynamic and educational experience, motivating users to develop their skills and stay engaged with the platform </w:t>
+        <w:t xml:space="preserve">aims to transform </w:t>
+      </w:r>
+      <w:r>
+        <w:t>(</w:t>
+      </w:r>
+      <w:r>
+        <w:t>day</w:t>
+      </w:r>
+      <w:r>
+        <w:t>-)</w:t>
+      </w:r>
+      <w:r>
+        <w:t xml:space="preserve"> trading practice into a dynamic and educational experience, motivating users to develop their skills and stay engaged with the platform </w:t>
       </w:r>
       <w:r>
         <w:t>daily</w:t>
       </w:r>
       <w:r>
-        <w:t xml:space="preserve"> while increasing their knowledge on how to increase financial capital</w:t>
+        <w:t xml:space="preserve"> while increasing their knowledge on </w:t>
+      </w:r>
+      <w:r>
+        <w:t>increasing</w:t>
+      </w:r>
+      <w:r>
+        <w:t xml:space="preserve"> financial capital</w:t>
       </w:r>
       <w:r>
         <w:t>.</w:t>
@@ -778,7 +805,15 @@
     </w:p>
     <w:p>
       <w:r>
-        <w:t>The end product will be a web app designed to provide users with a seamless experience in simulated stock trading. Users will have the ability to securely log in using their email addresses</w:t>
+        <w:t xml:space="preserve">The </w:t>
+      </w:r>
+      <w:proofErr w:type="gramStart"/>
+      <w:r>
+        <w:t>end product</w:t>
+      </w:r>
+      <w:proofErr w:type="gramEnd"/>
+      <w:r>
+        <w:t xml:space="preserve"> will be a web app designed to provide users with a seamless experience in simulated stock trading. Users will have the ability to securely log in using their email addresses</w:t>
       </w:r>
       <w:r>
         <w:t xml:space="preserve"> (email authentication with verification code, hence no passwords will be needed)</w:t>
@@ -796,7 +831,15 @@
         <w:t>/practice</w:t>
       </w:r>
       <w:r>
-        <w:t xml:space="preserve"> their trading strategies in a risk-free setting. The ultimate goal is to deliver an educational experience that combines the excitement of trading with the practicality of learning, fostering a deeper understanding of financial markets.</w:t>
+        <w:t xml:space="preserve"> their trading strategies in a risk-free setting. The </w:t>
+      </w:r>
+      <w:proofErr w:type="gramStart"/>
+      <w:r>
+        <w:t>ultimate goal</w:t>
+      </w:r>
+      <w:proofErr w:type="gramEnd"/>
+      <w:r>
+        <w:t xml:space="preserve"> is to deliver an educational experience that combines the excitement of trading with the practicality of learning, fostering a deeper understanding of financial markets.</w:t>
       </w:r>
     </w:p>
     <w:p/>
@@ -835,7 +878,9 @@
           <w:szCs w:val="32"/>
         </w:rPr>
       </w:pPr>
-      <w:r>
+    </w:p>
+    <w:p>
+      <w:pPr>
         <w:rPr>
           <w:rFonts w:asciiTheme="majorHAnsi" w:eastAsiaTheme="majorEastAsia" w:hAnsiTheme="majorHAnsi" w:cstheme="majorBidi"/>
           <w:i/>
@@ -844,12 +889,22 @@
           <w:sz w:val="32"/>
           <w:szCs w:val="32"/>
         </w:rPr>
+      </w:pPr>
+      <w:r>
+        <w:rPr>
+          <w:rFonts w:asciiTheme="majorHAnsi" w:eastAsiaTheme="majorEastAsia" w:hAnsiTheme="majorHAnsi" w:cstheme="majorBidi"/>
+          <w:i/>
+          <w:iCs/>
+          <w:color w:val="2F5496" w:themeColor="accent1" w:themeShade="BF"/>
+          <w:sz w:val="32"/>
+          <w:szCs w:val="32"/>
+        </w:rPr>
+        <w:lastRenderedPageBreak/>
         <w:t>Project Beneficiaries</w:t>
       </w:r>
     </w:p>
     <w:p>
       <w:r>
-        <w:lastRenderedPageBreak/>
         <w:t>The trading application outlined in this project will benefit various stakeholders.</w:t>
       </w:r>
     </w:p>
@@ -886,10 +941,12 @@
         <w:t xml:space="preserve"> Individual traders will experience an enriched trading experience with access to a platform powered by machine learning for </w:t>
       </w:r>
       <w:proofErr w:type="spellStart"/>
+      <w:proofErr w:type="gramStart"/>
       <w:r>
         <w:t>live stock</w:t>
       </w:r>
       <w:proofErr w:type="spellEnd"/>
+      <w:proofErr w:type="gramEnd"/>
       <w:r>
         <w:t xml:space="preserve"> predictions. The simulated trading environment on the demo account enables risk-free skill development, strategy testing, and continual learning, enhancing their proficiency in day trading.</w:t>
       </w:r>
@@ -1041,7 +1098,13 @@
     </w:p>
     <w:p>
       <w:r>
-        <w:t xml:space="preserve">While I am confident in the feasibility of this project, I acknowledge the necessity for thorough research on frameworks, particularly Django used for this project, and machine learning models. </w:t>
+        <w:t xml:space="preserve">While I am confident in the feasibility of this project, I acknowledge the necessity for thorough research on frameworks, particularly </w:t>
+      </w:r>
+      <w:r>
+        <w:t>Django and React</w:t>
+      </w:r>
+      <w:r>
+        <w:t xml:space="preserve"> used for this project and machine learning models. </w:t>
       </w:r>
     </w:p>
     <w:p/>
@@ -1192,11 +1255,6 @@
       </w:pPr>
     </w:p>
     <w:p>
-      <w:pPr>
-        <w:rPr>
-          <w:u w:val="single"/>
-        </w:rPr>
-      </w:pPr>
       <w:r>
         <w:rPr>
           <w:u w:val="single"/>
@@ -1241,6 +1299,23 @@
       </w:r>
       <w:r>
         <w:t xml:space="preserve"> The user might not want to lose a streak and for that reason, the user will try to keep the streak alive by placing a trade every day.</w:t>
+      </w:r>
+    </w:p>
+    <w:p/>
+    <w:p>
+      <w:pPr>
+        <w:rPr>
+          <w:u w:val="single"/>
+        </w:rPr>
+      </w:pPr>
+      <w:r>
+        <w:rPr>
+          <w:u w:val="single"/>
+        </w:rPr>
+        <w:t>Also Note</w:t>
+      </w:r>
+      <w:r>
+        <w:t>, the Integration of the Stock Prediction into the web application is the last functionality implemented to ensure a Minimum Viable Product (MVP).</w:t>
       </w:r>
     </w:p>
     <w:p/>
@@ -1361,7 +1436,6 @@
           <w:sz w:val="32"/>
           <w:szCs w:val="32"/>
         </w:rPr>
-        <w:lastRenderedPageBreak/>
         <w:t>Project Risks</w:t>
       </w:r>
       <w:r>
@@ -1473,6 +1547,9 @@
       <w:r>
         <w:t>adding streaks or additional trading functionality to ensure a minimum viable product</w:t>
       </w:r>
+      <w:r>
+        <w:t>.</w:t>
+      </w:r>
     </w:p>
     <w:p>
       <w:pPr>
@@ -1500,8 +1577,13 @@
         <w:t xml:space="preserve"> </w:t>
       </w:r>
       <w:r>
-        <w:t>Over the whole course of the project, the code will be constantly pushed to a private GitHub repository</w:t>
-      </w:r>
+        <w:t xml:space="preserve">Over the whole course of the project, the code will be constantly pushed to a private GitHub </w:t>
+      </w:r>
+      <w:proofErr w:type="gramStart"/>
+      <w:r>
+        <w:t>repository</w:t>
+      </w:r>
+      <w:proofErr w:type="gramEnd"/>
     </w:p>
     <w:p>
       <w:pPr>
@@ -1612,11 +1694,6 @@
         </w:rPr>
         <w:t>Bottom of Form</w:t>
       </w:r>
-    </w:p>
-    <w:p>
-      <w:pPr>
-        <w:jc w:val="both"/>
-      </w:pPr>
     </w:p>
     <w:p>
       <w:pPr>
@@ -1630,10 +1707,7 @@
           <w:szCs w:val="32"/>
         </w:rPr>
       </w:pPr>
-    </w:p>
-    <w:p>
-      <w:pPr>
-        <w:jc w:val="both"/>
+      <w:r>
         <w:rPr>
           <w:rFonts w:asciiTheme="majorHAnsi" w:eastAsiaTheme="majorEastAsia" w:hAnsiTheme="majorHAnsi" w:cstheme="majorBidi"/>
           <w:i/>
@@ -1642,7 +1716,8 @@
           <w:sz w:val="32"/>
           <w:szCs w:val="32"/>
         </w:rPr>
-      </w:pPr>
+        <w:t>References</w:t>
+      </w:r>
     </w:p>
     <w:p>
       <w:pPr>
@@ -1660,40 +1735,112 @@
     <w:p>
       <w:pPr>
         <w:jc w:val="both"/>
-        <w:rPr>
-          <w:rFonts w:asciiTheme="majorHAnsi" w:eastAsiaTheme="majorEastAsia" w:hAnsiTheme="majorHAnsi" w:cstheme="majorBidi"/>
-          <w:i/>
-          <w:iCs/>
-          <w:color w:val="2F5496" w:themeColor="accent1" w:themeShade="BF"/>
-          <w:sz w:val="32"/>
-          <w:szCs w:val="32"/>
-        </w:rPr>
-      </w:pPr>
+      </w:pPr>
+      <w:r>
+        <w:t>Vantage integrated demo environment:</w:t>
+      </w:r>
     </w:p>
     <w:p>
       <w:pPr>
         <w:jc w:val="both"/>
       </w:pPr>
       <w:r>
-        <w:rPr>
-          <w:rFonts w:asciiTheme="majorHAnsi" w:eastAsiaTheme="majorEastAsia" w:hAnsiTheme="majorHAnsi" w:cstheme="majorBidi"/>
-          <w:i/>
-          <w:iCs/>
-          <w:color w:val="2F5496" w:themeColor="accent1" w:themeShade="BF"/>
-          <w:sz w:val="32"/>
-          <w:szCs w:val="32"/>
-        </w:rPr>
-        <w:t>References</w:t>
-      </w:r>
-    </w:p>
-    <w:p/>
-    <w:p/>
-    <w:p/>
-    <w:p/>
-    <w:p/>
-    <w:p/>
-    <w:p/>
-    <w:p/>
+        <w:fldChar w:fldCharType="begin"/>
+      </w:r>
+      <w:r>
+        <w:instrText>HYPERLINK "https://www.vantagemarkets.co.uk/forex-trading/open-demo-account/"</w:instrText>
+      </w:r>
+      <w:r>
+        <w:fldChar w:fldCharType="separate"/>
+      </w:r>
+      <w:r>
+        <w:rPr>
+          <w:rStyle w:val="Hyperlink"/>
+        </w:rPr>
+        <w:t>https://www.vantagemarkets.co.uk/forex-trading/open-demo-account/</w:t>
+      </w:r>
+      <w:r>
+        <w:fldChar w:fldCharType="end"/>
+      </w:r>
+    </w:p>
+    <w:p>
+      <w:pPr>
+        <w:jc w:val="both"/>
+      </w:pPr>
+    </w:p>
+    <w:p>
+      <w:pPr>
+        <w:jc w:val="both"/>
+      </w:pPr>
+      <w:r>
+        <w:t>LSTM for stock price prediction:</w:t>
+      </w:r>
+    </w:p>
+    <w:p>
+      <w:pPr>
+        <w:jc w:val="both"/>
+      </w:pPr>
+      <w:hyperlink r:id="rId12" w:history="1">
+        <w:r>
+          <w:rPr>
+            <w:rStyle w:val="Hyperlink"/>
+          </w:rPr>
+          <w:t>https://www.analyticsvidhya.com/blog/2021/10/machine-learning-for-stock-market-prediction-with-step-by-step-implementation/</w:t>
+        </w:r>
+      </w:hyperlink>
+    </w:p>
+    <w:p>
+      <w:pPr>
+        <w:jc w:val="both"/>
+      </w:pPr>
+    </w:p>
+    <w:p>
+      <w:pPr>
+        <w:jc w:val="both"/>
+      </w:pPr>
+      <w:r>
+        <w:t>Pros and cons of Django for backend development:</w:t>
+      </w:r>
+    </w:p>
+    <w:p>
+      <w:pPr>
+        <w:jc w:val="both"/>
+      </w:pPr>
+      <w:hyperlink r:id="rId13" w:history="1">
+        <w:r>
+          <w:rPr>
+            <w:rStyle w:val="Hyperlink"/>
+          </w:rPr>
+          <w:t>https://blog.boot.dev/backend/django-for-backend/</w:t>
+        </w:r>
+      </w:hyperlink>
+    </w:p>
+    <w:p>
+      <w:pPr>
+        <w:jc w:val="both"/>
+      </w:pPr>
+    </w:p>
+    <w:p>
+      <w:pPr>
+        <w:jc w:val="both"/>
+      </w:pPr>
+      <w:r>
+        <w:t>Pros and cons of React for frontend development:</w:t>
+      </w:r>
+    </w:p>
+    <w:p>
+      <w:pPr>
+        <w:jc w:val="both"/>
+      </w:pPr>
+      <w:hyperlink r:id="rId14" w:anchor="pros%C2%A0" w:history="1">
+        <w:r>
+          <w:rPr>
+            <w:rStyle w:val="Hyperlink"/>
+          </w:rPr>
+          <w:t>https://www.knowledgehut.com/blog/web-development/pros-and-cons-of-react#pros%C2%A0</w:t>
+        </w:r>
+      </w:hyperlink>
+    </w:p>
     <w:p/>
     <w:p/>
     <w:tbl>
@@ -1726,26 +1873,6 @@
                 <w:color w:val="0D0D0D"/>
               </w:rPr>
             </w:pPr>
-          </w:p>
-          <w:p>
-            <w:pPr>
-              <w:spacing w:after="200"/>
-              <w:rPr>
-                <w:rFonts w:cs="Arial"/>
-                <w:b/>
-                <w:color w:val="0D0D0D"/>
-              </w:rPr>
-            </w:pPr>
-          </w:p>
-          <w:p>
-            <w:pPr>
-              <w:spacing w:after="200"/>
-              <w:rPr>
-                <w:rFonts w:cs="Arial"/>
-                <w:b/>
-                <w:color w:val="0D0D0D"/>
-              </w:rPr>
-            </w:pPr>
             <w:r>
               <w:rPr>
                 <w:rFonts w:cs="Arial"/>
@@ -1803,12 +1930,24 @@
                 <w:color w:val="0D0D0D"/>
               </w:rPr>
             </w:pPr>
-            <w:hyperlink r:id="rId12" w:history="1">
+            <w:hyperlink r:id="rId15" w:history="1">
               <w:r>
                 <w:rPr>
                   <w:rStyle w:val="Hyperlink"/>
                 </w:rPr>
-                <w:t>http://www.city.ac.uk/department-computer-science/research-ethics</w:t>
+                <w:t>http://www.city.ac.uk/department</w:t>
+              </w:r>
+              <w:r>
+                <w:rPr>
+                  <w:rStyle w:val="Hyperlink"/>
+                </w:rPr>
+                <w:t>-</w:t>
+              </w:r>
+              <w:r>
+                <w:rPr>
+                  <w:rStyle w:val="Hyperlink"/>
+                </w:rPr>
+                <w:t>computer-science/research-ethics</w:t>
               </w:r>
             </w:hyperlink>
           </w:p>
@@ -1824,7 +1963,6 @@
         </w:rPr>
       </w:pPr>
       <w:r>
-        <w:lastRenderedPageBreak/>
         <w:t>Undergraduate students undertaking their final project in the Department of Computer Science must consider the ethics of their</w:t>
       </w:r>
       <w:r>
@@ -1900,7 +2038,23 @@
           <w:rFonts w:eastAsia="MS Mincho"/>
           <w:lang w:val="en-US"/>
         </w:rPr>
-        <w:t xml:space="preserve">To ensure that they give appropriate consideration to ethical issues, all students </w:t>
+        <w:t xml:space="preserve">To ensure that they </w:t>
+      </w:r>
+      <w:proofErr w:type="gramStart"/>
+      <w:r>
+        <w:rPr>
+          <w:rFonts w:eastAsia="MS Mincho"/>
+          <w:lang w:val="en-US"/>
+        </w:rPr>
+        <w:t>give appropriate consideration to</w:t>
+      </w:r>
+      <w:proofErr w:type="gramEnd"/>
+      <w:r>
+        <w:rPr>
+          <w:rFonts w:eastAsia="MS Mincho"/>
+          <w:lang w:val="en-US"/>
+        </w:rPr>
+        <w:t xml:space="preserve"> ethical issues, all students </w:t>
       </w:r>
       <w:r>
         <w:t>must complete this form and attach it to their project definition document (PDD). There are two parts:</w:t>
@@ -2048,7 +2202,15 @@
         <w:t>ull approval</w:t>
       </w:r>
       <w:r>
-        <w:t xml:space="preserve"> in writing, before recruiting and engaging with human end users participants for your project. </w:t>
+        <w:t xml:space="preserve"> in writing, before recruiting and engaging with human end </w:t>
+      </w:r>
+      <w:proofErr w:type="gramStart"/>
+      <w:r>
+        <w:t>users</w:t>
+      </w:r>
+      <w:proofErr w:type="gramEnd"/>
+      <w:r>
+        <w:t xml:space="preserve"> participants for your project. </w:t>
       </w:r>
     </w:p>
     <w:p>
@@ -2297,7 +2459,15 @@
               </w:rPr>
             </w:pPr>
             <w:r>
-              <w:t>Will you recruit any participants who are covered by the Criminal Justice System, for example, people on remand, prisoners and those on probation?</w:t>
+              <w:t xml:space="preserve">Will you recruit any participants who are covered by the Criminal Justice System, for example, people on remand, </w:t>
+            </w:r>
+            <w:proofErr w:type="gramStart"/>
+            <w:r>
+              <w:t>prisoners</w:t>
+            </w:r>
+            <w:proofErr w:type="gramEnd"/>
+            <w:r>
+              <w:t xml:space="preserve"> and those on probation?</w:t>
             </w:r>
           </w:p>
         </w:tc>
@@ -3106,7 +3276,15 @@
               <w:t>drug</w:t>
             </w:r>
             <w:r>
-              <w:t>s, placebos or other substances</w:t>
+              <w:t xml:space="preserve">s, </w:t>
+            </w:r>
+            <w:proofErr w:type="gramStart"/>
+            <w:r>
+              <w:t>placebos</w:t>
+            </w:r>
+            <w:proofErr w:type="gramEnd"/>
+            <w:r>
+              <w:t xml:space="preserve"> or other substances</w:t>
             </w:r>
             <w:r>
               <w:t xml:space="preserve"> to study participants</w:t>
@@ -3172,7 +3350,7 @@
               </w:rPr>
               <w:t xml:space="preserve">apply for approval from the Computer Science Research Ethics Committee (CSREC) through Research Ethics Online - </w:t>
             </w:r>
-            <w:hyperlink r:id="rId13" w:history="1">
+            <w:hyperlink r:id="rId16" w:history="1">
               <w:r>
                 <w:rPr>
                   <w:rStyle w:val="Hyperlink"/>
@@ -3354,7 +3532,23 @@
                 <w:color w:val="000000"/>
                 <w:lang w:val="en-US"/>
               </w:rPr>
-              <w:t>adults who are vulnerable because of their social, psychological or medical circumstances</w:t>
+              <w:t xml:space="preserve">adults who are vulnerable because of their social, </w:t>
+            </w:r>
+            <w:proofErr w:type="gramStart"/>
+            <w:r>
+              <w:rPr>
+                <w:color w:val="000000"/>
+                <w:lang w:val="en-US"/>
+              </w:rPr>
+              <w:t>psychological</w:t>
+            </w:r>
+            <w:proofErr w:type="gramEnd"/>
+            <w:r>
+              <w:rPr>
+                <w:color w:val="000000"/>
+                <w:lang w:val="en-US"/>
+              </w:rPr>
+              <w:t xml:space="preserve"> or medical circumstances</w:t>
             </w:r>
             <w:r>
               <w:rPr>
@@ -3920,8 +4114,8 @@
           <w:szCs w:val="18"/>
         </w:rPr>
         <w:sectPr>
-          <w:headerReference w:type="default" r:id="rId14"/>
-          <w:footerReference w:type="default" r:id="rId15"/>
+          <w:headerReference w:type="default" r:id="rId17"/>
+          <w:footerReference w:type="default" r:id="rId18"/>
           <w:pgSz w:w="11900" w:h="16840"/>
           <w:pgMar w:top="1134" w:right="1554" w:bottom="1134" w:left="1134" w:header="709" w:footer="709" w:gutter="0"/>
           <w:cols w:space="708"/>
@@ -3990,7 +4184,15 @@
     </w:p>
     <w:p>
       <w:r>
-        <w:t>If you answered YES to question 4 and NO to all other questions in sections A1, A2 and A3 in PART A of this form, then you may use PART B of this form to submit an application for a proportionate ethics review of your project. Your project supervisor has delegated authority to review and approve this application under proportionate review. You must receive final approval from your supervisor in writing before beginning the planned research.</w:t>
+        <w:t xml:space="preserve">If you answered YES to question 4 and NO to all other questions in sections A1, A2 and A3 in PART A of this form, then you may use PART B of this form to </w:t>
+      </w:r>
+      <w:proofErr w:type="gramStart"/>
+      <w:r>
+        <w:t>submit an application</w:t>
+      </w:r>
+      <w:proofErr w:type="gramEnd"/>
+      <w:r>
+        <w:t xml:space="preserve"> for a proportionate ethics review of your project. Your project supervisor has delegated authority to review and approve this application under proportionate review. You must receive final approval from your supervisor in writing before beginning the planned research.</w:t>
       </w:r>
     </w:p>
     <w:p>
@@ -4542,7 +4744,15 @@
           </w:tcPr>
           <w:p>
             <w:r>
-              <w:t xml:space="preserve">Have you made arrangements to ensure that material and/or private information obtained from or about the participating individuals </w:t>
+              <w:t xml:space="preserve">Have you </w:t>
+            </w:r>
+            <w:proofErr w:type="gramStart"/>
+            <w:r>
+              <w:t>made arrangements</w:t>
+            </w:r>
+            <w:proofErr w:type="gramEnd"/>
+            <w:r>
+              <w:t xml:space="preserve"> to ensure that material and/or private information obtained from or about the participating individuals </w:t>
             </w:r>
             <w:r>
               <w:t xml:space="preserve">will </w:t>
@@ -4819,11 +5029,19 @@
                 <w:b/>
               </w:rPr>
             </w:pPr>
-            <w:r>
-              <w:rPr>
-                <w:b/>
-              </w:rPr>
-              <w:t>ALL of the following documents MUST be provided to supervisors if applicable.</w:t>
+            <w:proofErr w:type="gramStart"/>
+            <w:r>
+              <w:rPr>
+                <w:b/>
+              </w:rPr>
+              <w:t>ALL of</w:t>
+            </w:r>
+            <w:proofErr w:type="gramEnd"/>
+            <w:r>
+              <w:rPr>
+                <w:b/>
+              </w:rPr>
+              <w:t xml:space="preserve"> the following documents MUST be provided to supervisors if applicable.</w:t>
             </w:r>
           </w:p>
           <w:p>
@@ -4951,13 +5169,6 @@
                 <w:b/>
               </w:rPr>
             </w:pPr>
-            <w:r>
-              <w:rPr>
-                <w:rFonts w:cs="Arial"/>
-                <w:b/>
-              </w:rPr>
-              <w:t>N/A</w:t>
-            </w:r>
           </w:p>
         </w:tc>
         <w:tc>
@@ -4971,13 +5182,6 @@
                 <w:b/>
               </w:rPr>
             </w:pPr>
-            <w:r>
-              <w:rPr>
-                <w:rFonts w:cs="Arial"/>
-                <w:b/>
-              </w:rPr>
-              <w:t>N/A</w:t>
-            </w:r>
           </w:p>
         </w:tc>
         <w:tc>
@@ -5038,13 +5242,6 @@
                 <w:b/>
               </w:rPr>
             </w:pPr>
-            <w:r>
-              <w:rPr>
-                <w:rFonts w:cs="Arial"/>
-                <w:b/>
-              </w:rPr>
-              <w:t>Provisional</w:t>
-            </w:r>
           </w:p>
         </w:tc>
         <w:tc>
@@ -5071,6 +5268,13 @@
                 <w:b/>
               </w:rPr>
             </w:pPr>
+            <w:r>
+              <w:rPr>
+                <w:rFonts w:cs="Arial"/>
+                <w:b/>
+              </w:rPr>
+              <w:t>N/A</w:t>
+            </w:r>
           </w:p>
         </w:tc>
       </w:tr>
@@ -5099,13 +5303,6 @@
                 <w:b/>
               </w:rPr>
             </w:pPr>
-            <w:r>
-              <w:rPr>
-                <w:rFonts w:cs="Arial"/>
-                <w:b/>
-              </w:rPr>
-              <w:t>Provisional</w:t>
-            </w:r>
           </w:p>
         </w:tc>
         <w:tc>
@@ -5132,6 +5329,13 @@
                 <w:b/>
               </w:rPr>
             </w:pPr>
+            <w:r>
+              <w:rPr>
+                <w:rFonts w:cs="Arial"/>
+                <w:b/>
+              </w:rPr>
+              <w:t>N/A</w:t>
+            </w:r>
           </w:p>
         </w:tc>
       </w:tr>
@@ -5159,12 +5363,6 @@
                 <w:b/>
               </w:rPr>
             </w:pPr>
-            <w:r>
-              <w:rPr>
-                <w:b/>
-              </w:rPr>
-              <w:t>Provisional</w:t>
-            </w:r>
           </w:p>
         </w:tc>
         <w:tc>
@@ -5189,6 +5387,13 @@
                 <w:b/>
               </w:rPr>
             </w:pPr>
+            <w:r>
+              <w:rPr>
+                <w:rFonts w:cs="Arial"/>
+                <w:b/>
+              </w:rPr>
+              <w:t>N/A</w:t>
+            </w:r>
           </w:p>
         </w:tc>
       </w:tr>
@@ -5219,12 +5424,6 @@
                 <w:b/>
               </w:rPr>
             </w:pPr>
-            <w:r>
-              <w:rPr>
-                <w:b/>
-              </w:rPr>
-              <w:t>Provisional</w:t>
-            </w:r>
           </w:p>
         </w:tc>
         <w:tc>
@@ -5249,6 +5448,13 @@
                 <w:b/>
               </w:rPr>
             </w:pPr>
+            <w:r>
+              <w:rPr>
+                <w:rFonts w:cs="Arial"/>
+                <w:b/>
+              </w:rPr>
+              <w:t>N/A</w:t>
+            </w:r>
           </w:p>
         </w:tc>
       </w:tr>
@@ -5277,18 +5483,24 @@
                 <w:bCs/>
               </w:rPr>
             </w:pPr>
-            <w:r>
+          </w:p>
+        </w:tc>
+        <w:tc>
+          <w:tcPr>
+            <w:tcW w:w="567" w:type="dxa"/>
+          </w:tcPr>
+          <w:p>
+            <w:pPr>
               <w:rPr>
                 <w:b/>
                 <w:bCs/>
               </w:rPr>
-              <w:t>Provisional</w:t>
-            </w:r>
-          </w:p>
-        </w:tc>
-        <w:tc>
-          <w:tcPr>
-            <w:tcW w:w="567" w:type="dxa"/>
+            </w:pPr>
+          </w:p>
+        </w:tc>
+        <w:tc>
+          <w:tcPr>
+            <w:tcW w:w="708" w:type="dxa"/>
           </w:tcPr>
           <w:p>
             <w:pPr>
@@ -5297,19 +5509,13 @@
                 <w:bCs/>
               </w:rPr>
             </w:pPr>
-          </w:p>
-        </w:tc>
-        <w:tc>
-          <w:tcPr>
-            <w:tcW w:w="708" w:type="dxa"/>
-          </w:tcPr>
-          <w:p>
-            <w:pPr>
-              <w:rPr>
-                <w:b/>
-                <w:bCs/>
-              </w:rPr>
-            </w:pPr>
+            <w:r>
+              <w:rPr>
+                <w:rFonts w:cs="Arial"/>
+                <w:b/>
+              </w:rPr>
+              <w:t>N/A</w:t>
+            </w:r>
           </w:p>
         </w:tc>
       </w:tr>
@@ -5335,13 +5541,6 @@
                 <w:b/>
               </w:rPr>
             </w:pPr>
-            <w:r>
-              <w:rPr>
-                <w:rFonts w:cs="Arial"/>
-                <w:b/>
-              </w:rPr>
-              <w:t>Provisional</w:t>
-            </w:r>
           </w:p>
         </w:tc>
         <w:tc>
@@ -5368,6 +5567,13 @@
                 <w:b/>
               </w:rPr>
             </w:pPr>
+            <w:r>
+              <w:rPr>
+                <w:rFonts w:cs="Arial"/>
+                <w:b/>
+              </w:rPr>
+              <w:t>N/A</w:t>
+            </w:r>
           </w:p>
         </w:tc>
       </w:tr>
@@ -5396,13 +5602,6 @@
                 <w:b/>
               </w:rPr>
             </w:pPr>
-            <w:r>
-              <w:rPr>
-                <w:rFonts w:cs="Arial"/>
-                <w:b/>
-              </w:rPr>
-              <w:t>N/A</w:t>
-            </w:r>
           </w:p>
         </w:tc>
         <w:tc>
@@ -5416,13 +5615,6 @@
                 <w:b/>
               </w:rPr>
             </w:pPr>
-            <w:r>
-              <w:rPr>
-                <w:rFonts w:cs="Arial"/>
-                <w:b/>
-              </w:rPr>
-              <w:t>N/A</w:t>
-            </w:r>
           </w:p>
         </w:tc>
         <w:tc>
@@ -5481,7 +5673,23 @@
           <w:i/>
           <w:lang w:val="en-US"/>
         </w:rPr>
-        <w:t xml:space="preserve"> can still be given, under the condition that you must submit the final versions of all items to your supervisor for approval at a later date.</w:t>
+        <w:t xml:space="preserve"> can still be given, under the condition that you must submit the final versions of all items to your supervisor for approval </w:t>
+      </w:r>
+      <w:proofErr w:type="gramStart"/>
+      <w:r>
+        <w:rPr>
+          <w:i/>
+          <w:lang w:val="en-US"/>
+        </w:rPr>
+        <w:t>at a later date</w:t>
+      </w:r>
+      <w:proofErr w:type="gramEnd"/>
+      <w:r>
+        <w:rPr>
+          <w:i/>
+          <w:lang w:val="en-US"/>
+        </w:rPr>
+        <w:t>.</w:t>
       </w:r>
       <w:r>
         <w:rPr>
@@ -8747,6 +8955,18 @@
       <w:sz w:val="18"/>
     </w:rPr>
   </w:style>
+  <w:style w:type="character" w:styleId="FollowedHyperlink">
+    <w:name w:val="FollowedHyperlink"/>
+    <w:basedOn w:val="DefaultParagraphFont"/>
+    <w:uiPriority w:val="99"/>
+    <w:semiHidden/>
+    <w:unhideWhenUsed/>
+    <w:rsid w:val="002A7E1D"/>
+    <w:rPr>
+      <w:color w:val="954F72" w:themeColor="followedHyperlink"/>
+      <w:u w:val="single"/>
+    </w:rPr>
+  </w:style>
 </w:styles>
 </file>
 
@@ -9050,7 +9270,7 @@
 </file>
 
 <file path=customXml/itemProps1.xml><?xml version="1.0" encoding="utf-8"?>
-<ds:datastoreItem xmlns:ds="http://schemas.openxmlformats.org/officeDocument/2006/customXml" ds:itemID="{9F8A50A1-C5A5-A04A-86AE-363C52930DF3}">
+<ds:datastoreItem xmlns:ds="http://schemas.openxmlformats.org/officeDocument/2006/customXml" ds:itemID="{9E19ACB6-D0AB-6C45-9C4C-6F447E9CDA29}">
   <ds:schemaRefs>
     <ds:schemaRef ds:uri="http://schemas.openxmlformats.org/officeDocument/2006/bibliography"/>
   </ds:schemaRefs>

</xml_diff>